<commit_message>
Added Device Menu is working properly. Added empty tab function when no device is imported.
</commit_message>
<xml_diff>
--- a/ANALYSE_RF.docx
+++ b/ANALYSE_RF.docx
@@ -2,28 +2,388 @@
 <file path=word/document.xml><?xml version="1.0" encoding="utf-8"?>
 <w:document xmlns:wpc="http://schemas.microsoft.com/office/word/2010/wordprocessingCanvas" xmlns:cx="http://schemas.microsoft.com/office/drawing/2014/chartex" xmlns:cx1="http://schemas.microsoft.com/office/drawing/2015/9/8/chartex" xmlns:cx2="http://schemas.microsoft.com/office/drawing/2015/10/21/chartex" xmlns:cx3="http://schemas.microsoft.com/office/drawing/2016/5/9/chartex" xmlns:cx4="http://schemas.microsoft.com/office/drawing/2016/5/10/chartex" xmlns:cx5="http://schemas.microsoft.com/office/drawing/2016/5/11/chartex" xmlns:cx6="http://schemas.microsoft.com/office/drawing/2016/5/12/chartex" xmlns:cx7="http://schemas.microsoft.com/office/drawing/2016/5/13/chartex" xmlns:cx8="http://schemas.microsoft.com/office/drawing/2016/5/14/chartex" xmlns:mc="http://schemas.openxmlformats.org/markup-compatibility/2006" xmlns:aink="http://schemas.microsoft.com/office/drawing/2016/ink" xmlns:am3d="http://schemas.microsoft.com/office/drawing/2017/model3d" xmlns:o="urn:schemas-microsoft-com:office:office" xmlns:oel="http://schemas.microsoft.com/office/2019/extlst" xmlns:r="http://schemas.openxmlformats.org/officeDocument/2006/relationships" xmlns:m="http://schemas.openxmlformats.org/officeDocument/2006/math" xmlns:v="urn:schemas-microsoft-com:vml" xmlns:wp14="http://schemas.microsoft.com/office/word/2010/wordprocessingDrawing" xmlns:wp="http://schemas.openxmlformats.org/drawingml/2006/wordprocessingDrawing" xmlns:w10="urn:schemas-microsoft-com:office:word" xmlns:w="http://schemas.openxmlformats.org/wordprocessingml/2006/main" xmlns:w14="http://schemas.microsoft.com/office/word/2010/wordml" xmlns:w15="http://schemas.microsoft.com/office/word/2012/wordml" xmlns:w16cex="http://schemas.microsoft.com/office/word/2018/wordml/cex" xmlns:w16cid="http://schemas.microsoft.com/office/word/2016/wordml/cid" xmlns:w16="http://schemas.microsoft.com/office/word/2018/wordml" xmlns:w16du="http://schemas.microsoft.com/office/word/2023/wordml/word16du" xmlns:w16sdtdh="http://schemas.microsoft.com/office/word/2020/wordml/sdtdatahash" xmlns:w16se="http://schemas.microsoft.com/office/word/2015/wordml/symex" xmlns:wpg="http://schemas.microsoft.com/office/word/2010/wordprocessingGroup" xmlns:wpi="http://schemas.microsoft.com/office/word/2010/wordprocessingInk" xmlns:wne="http://schemas.microsoft.com/office/word/2006/wordml" xmlns:wps="http://schemas.microsoft.com/office/word/2010/wordprocessingShape" mc:Ignorable="w14 w15 w16se w16cid w16 w16cex w16sdtdh w16du wp14">
   <w:body>
-    <w:p>
-      <w:pPr>
-        <w:jc w:val="both"/>
-        <w:rPr>
-          <w:b/>
-          <w:bCs/>
-          <w:sz w:val="36"/>
-          <w:szCs w:val="36"/>
-          <w:u w:val="single"/>
-        </w:rPr>
-      </w:pPr>
-      <w:r>
-        <w:rPr>
-          <w:b/>
-          <w:bCs/>
-          <w:sz w:val="36"/>
-          <w:szCs w:val="36"/>
-          <w:u w:val="single"/>
-        </w:rPr>
-        <w:t>Sommaire de l'Analyse RF_GO</w:t>
-      </w:r>
-    </w:p>
+    <w:sdt>
+      <w:sdtPr>
+        <w:id w:val="1649708472"/>
+        <w:docPartObj>
+          <w:docPartGallery w:val="Cover Pages"/>
+          <w:docPartUnique/>
+        </w:docPartObj>
+      </w:sdtPr>
+      <w:sdtEndPr>
+        <w:rPr>
+          <w:rFonts w:cstheme="minorHAnsi"/>
+          <w:color w:val="0D0D0D"/>
+          <w:sz w:val="24"/>
+          <w:szCs w:val="24"/>
+          <w:shd w:val="clear" w:color="auto" w:fill="FFFFFF"/>
+        </w:rPr>
+      </w:sdtEndPr>
+      <w:sdtContent>
+        <w:p/>
+        <w:tbl>
+          <w:tblPr>
+            <w:tblpPr w:leftFromText="187" w:rightFromText="187" w:horzAnchor="margin" w:tblpXSpec="center" w:tblpY="2881"/>
+            <w:tblW w:w="4000" w:type="pct"/>
+            <w:tblBorders>
+              <w:left w:val="single" w:sz="12" w:space="0" w:color="4472C4" w:themeColor="accent1"/>
+            </w:tblBorders>
+            <w:tblCellMar>
+              <w:left w:w="144" w:type="dxa"/>
+              <w:right w:w="115" w:type="dxa"/>
+            </w:tblCellMar>
+            <w:tblLook w:val="04A0" w:firstRow="1" w:lastRow="0" w:firstColumn="1" w:lastColumn="0" w:noHBand="0" w:noVBand="1"/>
+          </w:tblPr>
+          <w:tblGrid>
+            <w:gridCol w:w="8361"/>
+          </w:tblGrid>
+          <w:tr>
+            <w:sdt>
+              <w:sdtPr>
+                <w:rPr>
+                  <w:color w:val="2F5496" w:themeColor="accent1" w:themeShade="BF"/>
+                  <w:sz w:val="24"/>
+                  <w:szCs w:val="24"/>
+                </w:rPr>
+                <w:alias w:val="Société"/>
+                <w:id w:val="13406915"/>
+                <w:placeholder>
+                  <w:docPart w:val="A1D9E1243E2D4C4490FB5E03009D3AA5"/>
+                </w:placeholder>
+                <w:dataBinding w:prefixMappings="xmlns:ns0='http://schemas.openxmlformats.org/officeDocument/2006/extended-properties'" w:xpath="/ns0:Properties[1]/ns0:Company[1]" w:storeItemID="{6668398D-A668-4E3E-A5EB-62B293D839F1}"/>
+                <w:text/>
+              </w:sdtPr>
+              <w:sdtContent>
+                <w:tc>
+                  <w:tcPr>
+                    <w:tcW w:w="7672" w:type="dxa"/>
+                    <w:tcMar>
+                      <w:top w:w="216" w:type="dxa"/>
+                      <w:left w:w="115" w:type="dxa"/>
+                      <w:bottom w:w="216" w:type="dxa"/>
+                      <w:right w:w="115" w:type="dxa"/>
+                    </w:tcMar>
+                  </w:tcPr>
+                  <w:p>
+                    <w:pPr>
+                      <w:pStyle w:val="Sansinterligne"/>
+                      <w:rPr>
+                        <w:color w:val="2F5496" w:themeColor="accent1" w:themeShade="BF"/>
+                        <w:sz w:val="24"/>
+                      </w:rPr>
+                    </w:pPr>
+                    <w:r>
+                      <w:rPr>
+                        <w:color w:val="2F5496" w:themeColor="accent1" w:themeShade="BF"/>
+                        <w:sz w:val="24"/>
+                        <w:szCs w:val="24"/>
+                      </w:rPr>
+                      <w:t>IFOSUP - Wavre</w:t>
+                    </w:r>
+                  </w:p>
+                </w:tc>
+              </w:sdtContent>
+            </w:sdt>
+          </w:tr>
+          <w:tr>
+            <w:tc>
+              <w:tcPr>
+                <w:tcW w:w="7672" w:type="dxa"/>
+              </w:tcPr>
+              <w:sdt>
+                <w:sdtPr>
+                  <w:rPr>
+                    <w:rFonts w:asciiTheme="majorHAnsi" w:eastAsiaTheme="majorEastAsia" w:hAnsiTheme="majorHAnsi" w:cstheme="majorBidi"/>
+                    <w:color w:val="4472C4" w:themeColor="accent1"/>
+                    <w:sz w:val="88"/>
+                    <w:szCs w:val="88"/>
+                  </w:rPr>
+                  <w:alias w:val="Titre"/>
+                  <w:id w:val="13406919"/>
+                  <w:placeholder>
+                    <w:docPart w:val="8300E99C7A3C447DB9DE043B8E798D9E"/>
+                  </w:placeholder>
+                  <w:dataBinding w:prefixMappings="xmlns:ns0='http://schemas.openxmlformats.org/package/2006/metadata/core-properties' xmlns:ns1='http://purl.org/dc/elements/1.1/'" w:xpath="/ns0:coreProperties[1]/ns1:title[1]" w:storeItemID="{6C3C8BC8-F283-45AE-878A-BAB7291924A1}"/>
+                  <w:text/>
+                </w:sdtPr>
+                <w:sdtContent>
+                  <w:p>
+                    <w:pPr>
+                      <w:pStyle w:val="Sansinterligne"/>
+                      <w:spacing w:line="216" w:lineRule="auto"/>
+                      <w:rPr>
+                        <w:rFonts w:asciiTheme="majorHAnsi" w:eastAsiaTheme="majorEastAsia" w:hAnsiTheme="majorHAnsi" w:cstheme="majorBidi"/>
+                        <w:color w:val="4472C4" w:themeColor="accent1"/>
+                        <w:sz w:val="88"/>
+                        <w:szCs w:val="88"/>
+                      </w:rPr>
+                    </w:pPr>
+                    <w:r>
+                      <w:rPr>
+                        <w:rFonts w:asciiTheme="majorHAnsi" w:eastAsiaTheme="majorEastAsia" w:hAnsiTheme="majorHAnsi" w:cstheme="majorBidi"/>
+                        <w:color w:val="4472C4" w:themeColor="accent1"/>
+                        <w:sz w:val="88"/>
+                        <w:szCs w:val="88"/>
+                      </w:rPr>
+                      <w:t xml:space="preserve">Analyse </w:t>
+                    </w:r>
+                    <w:proofErr w:type="spellStart"/>
+                    <w:r>
+                      <w:rPr>
+                        <w:rFonts w:asciiTheme="majorHAnsi" w:eastAsiaTheme="majorEastAsia" w:hAnsiTheme="majorHAnsi" w:cstheme="majorBidi"/>
+                        <w:color w:val="4472C4" w:themeColor="accent1"/>
+                        <w:sz w:val="88"/>
+                        <w:szCs w:val="88"/>
+                      </w:rPr>
+                      <w:t>RF_Go</w:t>
+                    </w:r>
+                    <w:proofErr w:type="spellEnd"/>
+                  </w:p>
+                </w:sdtContent>
+              </w:sdt>
+            </w:tc>
+          </w:tr>
+          <w:tr>
+            <w:sdt>
+              <w:sdtPr>
+                <w:rPr>
+                  <w:color w:val="2F5496" w:themeColor="accent1" w:themeShade="BF"/>
+                  <w:sz w:val="24"/>
+                  <w:szCs w:val="24"/>
+                </w:rPr>
+                <w:alias w:val="Sous-titre"/>
+                <w:id w:val="13406923"/>
+                <w:placeholder>
+                  <w:docPart w:val="F75EA6CC0188477BBFE76A7B52A6D55E"/>
+                </w:placeholder>
+                <w:dataBinding w:prefixMappings="xmlns:ns0='http://schemas.openxmlformats.org/package/2006/metadata/core-properties' xmlns:ns1='http://purl.org/dc/elements/1.1/'" w:xpath="/ns0:coreProperties[1]/ns1:subject[1]" w:storeItemID="{6C3C8BC8-F283-45AE-878A-BAB7291924A1}"/>
+                <w:text/>
+              </w:sdtPr>
+              <w:sdtContent>
+                <w:tc>
+                  <w:tcPr>
+                    <w:tcW w:w="7672" w:type="dxa"/>
+                    <w:tcMar>
+                      <w:top w:w="216" w:type="dxa"/>
+                      <w:left w:w="115" w:type="dxa"/>
+                      <w:bottom w:w="216" w:type="dxa"/>
+                      <w:right w:w="115" w:type="dxa"/>
+                    </w:tcMar>
+                  </w:tcPr>
+                  <w:p>
+                    <w:pPr>
+                      <w:pStyle w:val="Sansinterligne"/>
+                      <w:rPr>
+                        <w:color w:val="2F5496" w:themeColor="accent1" w:themeShade="BF"/>
+                        <w:sz w:val="24"/>
+                      </w:rPr>
+                    </w:pPr>
+                    <w:r>
+                      <w:rPr>
+                        <w:color w:val="2F5496" w:themeColor="accent1" w:themeShade="BF"/>
+                        <w:sz w:val="24"/>
+                        <w:szCs w:val="24"/>
+                      </w:rPr>
+                      <w:t>Logiciel de gestion de radio fréquence</w:t>
+                    </w:r>
+                  </w:p>
+                </w:tc>
+              </w:sdtContent>
+            </w:sdt>
+          </w:tr>
+        </w:tbl>
+        <w:tbl>
+          <w:tblPr>
+            <w:tblpPr w:leftFromText="187" w:rightFromText="187" w:horzAnchor="margin" w:tblpXSpec="center" w:tblpYSpec="bottom"/>
+            <w:tblW w:w="3857" w:type="pct"/>
+            <w:tblLook w:val="04A0" w:firstRow="1" w:lastRow="0" w:firstColumn="1" w:lastColumn="0" w:noHBand="0" w:noVBand="1"/>
+          </w:tblPr>
+          <w:tblGrid>
+            <w:gridCol w:w="8073"/>
+          </w:tblGrid>
+          <w:tr>
+            <w:tc>
+              <w:tcPr>
+                <w:tcW w:w="8073" w:type="dxa"/>
+                <w:tcMar>
+                  <w:top w:w="216" w:type="dxa"/>
+                  <w:left w:w="115" w:type="dxa"/>
+                  <w:bottom w:w="216" w:type="dxa"/>
+                  <w:right w:w="115" w:type="dxa"/>
+                </w:tcMar>
+              </w:tcPr>
+              <w:sdt>
+                <w:sdtPr>
+                  <w:rPr>
+                    <w:color w:val="4472C4" w:themeColor="accent1"/>
+                    <w:sz w:val="28"/>
+                    <w:szCs w:val="28"/>
+                  </w:rPr>
+                  <w:alias w:val="Auteur"/>
+                  <w:id w:val="13406928"/>
+                  <w:placeholder>
+                    <w:docPart w:val="20C2E255484E4255B942FD70EFB4633D"/>
+                  </w:placeholder>
+                  <w:dataBinding w:prefixMappings="xmlns:ns0='http://schemas.openxmlformats.org/package/2006/metadata/core-properties' xmlns:ns1='http://purl.org/dc/elements/1.1/'" w:xpath="/ns0:coreProperties[1]/ns1:creator[1]" w:storeItemID="{6C3C8BC8-F283-45AE-878A-BAB7291924A1}"/>
+                  <w:text/>
+                </w:sdtPr>
+                <w:sdtContent>
+                  <w:p>
+                    <w:pPr>
+                      <w:pStyle w:val="Sansinterligne"/>
+                      <w:rPr>
+                        <w:color w:val="4472C4" w:themeColor="accent1"/>
+                        <w:sz w:val="28"/>
+                        <w:szCs w:val="28"/>
+                      </w:rPr>
+                    </w:pPr>
+                    <w:r>
+                      <w:rPr>
+                        <w:color w:val="4472C4" w:themeColor="accent1"/>
+                        <w:sz w:val="28"/>
+                        <w:szCs w:val="28"/>
+                      </w:rPr>
+                      <w:t>Christophe Bouserez</w:t>
+                    </w:r>
+                  </w:p>
+                </w:sdtContent>
+              </w:sdt>
+              <w:sdt>
+                <w:sdtPr>
+                  <w:rPr>
+                    <w:color w:val="4472C4" w:themeColor="accent1"/>
+                    <w:sz w:val="28"/>
+                    <w:szCs w:val="28"/>
+                  </w:rPr>
+                  <w:alias w:val="Date"/>
+                  <w:tag w:val="Date "/>
+                  <w:id w:val="13406932"/>
+                  <w:placeholder>
+                    <w:docPart w:val="C14A795B30C14946BA89CD511087CC23"/>
+                  </w:placeholder>
+                  <w:dataBinding w:prefixMappings="xmlns:ns0='http://schemas.microsoft.com/office/2006/coverPageProps'" w:xpath="/ns0:CoverPageProperties[1]/ns0:PublishDate[1]" w:storeItemID="{55AF091B-3C7A-41E3-B477-F2FDAA23CFDA}"/>
+                  <w:date w:fullDate="2024-04-14T00:00:00Z">
+                    <w:dateFormat w:val="dd/MM/yyyy"/>
+                    <w:lid w:val="fr-FR"/>
+                    <w:storeMappedDataAs w:val="dateTime"/>
+                    <w:calendar w:val="gregorian"/>
+                  </w:date>
+                </w:sdtPr>
+                <w:sdtContent>
+                  <w:p>
+                    <w:pPr>
+                      <w:pStyle w:val="Sansinterligne"/>
+                      <w:rPr>
+                        <w:color w:val="4472C4" w:themeColor="accent1"/>
+                        <w:sz w:val="28"/>
+                        <w:szCs w:val="28"/>
+                      </w:rPr>
+                    </w:pPr>
+                    <w:r>
+                      <w:rPr>
+                        <w:color w:val="4472C4" w:themeColor="accent1"/>
+                        <w:sz w:val="28"/>
+                        <w:szCs w:val="28"/>
+                        <w:lang w:val="fr-FR"/>
+                      </w:rPr>
+                      <w:t>14/04/2024</w:t>
+                    </w:r>
+                  </w:p>
+                </w:sdtContent>
+              </w:sdt>
+              <w:p>
+                <w:pPr>
+                  <w:pStyle w:val="Sansinterligne"/>
+                  <w:rPr>
+                    <w:color w:val="4472C4" w:themeColor="accent1"/>
+                  </w:rPr>
+                </w:pPr>
+              </w:p>
+            </w:tc>
+          </w:tr>
+        </w:tbl>
+        <w:p>
+          <w:pPr>
+            <w:rPr>
+              <w:rFonts w:cstheme="minorHAnsi"/>
+              <w:color w:val="0D0D0D"/>
+              <w:sz w:val="24"/>
+              <w:szCs w:val="24"/>
+              <w:shd w:val="clear" w:color="auto" w:fill="FFFFFF"/>
+            </w:rPr>
+          </w:pPr>
+          <w:r>
+            <w:rPr>
+              <w:rFonts w:cstheme="minorHAnsi"/>
+              <w:noProof/>
+              <w:color w:val="0D0D0D"/>
+              <w:sz w:val="24"/>
+              <w:szCs w:val="24"/>
+              <w:shd w:val="clear" w:color="auto" w:fill="FFFFFF"/>
+            </w:rPr>
+            <w:drawing>
+              <wp:anchor distT="0" distB="0" distL="114300" distR="114300" simplePos="0" relativeHeight="251658240" behindDoc="0" locked="0" layoutInCell="1" allowOverlap="1" wp14:anchorId="64BC0DA3" wp14:editId="7383819F">
+                <wp:simplePos x="0" y="0"/>
+                <wp:positionH relativeFrom="margin">
+                  <wp:align>right</wp:align>
+                </wp:positionH>
+                <wp:positionV relativeFrom="paragraph">
+                  <wp:posOffset>4038731</wp:posOffset>
+                </wp:positionV>
+                <wp:extent cx="6645910" cy="3797300"/>
+                <wp:effectExtent l="0" t="0" r="2540" b="0"/>
+                <wp:wrapSquare wrapText="bothSides"/>
+                <wp:docPr id="49105668" name="Image 1" descr="Une image contenant concert, scène, personnes, foule&#10;&#10;Description générée automatiquement"/>
+                <wp:cNvGraphicFramePr>
+                  <a:graphicFrameLocks xmlns:a="http://schemas.openxmlformats.org/drawingml/2006/main" noChangeAspect="1"/>
+                </wp:cNvGraphicFramePr>
+                <a:graphic xmlns:a="http://schemas.openxmlformats.org/drawingml/2006/main">
+                  <a:graphicData uri="http://schemas.openxmlformats.org/drawingml/2006/picture">
+                    <pic:pic xmlns:pic="http://schemas.openxmlformats.org/drawingml/2006/picture">
+                      <pic:nvPicPr>
+                        <pic:cNvPr id="49105668" name="Image 1" descr="Une image contenant concert, scène, personnes, foule&#10;&#10;Description générée automatiquement"/>
+                        <pic:cNvPicPr/>
+                      </pic:nvPicPr>
+                      <pic:blipFill>
+                        <a:blip r:embed="rId9" cstate="print">
+                          <a:extLst>
+                            <a:ext uri="{28A0092B-C50C-407E-A947-70E740481C1C}">
+                              <a14:useLocalDpi xmlns:a14="http://schemas.microsoft.com/office/drawing/2010/main" val="0"/>
+                            </a:ext>
+                          </a:extLst>
+                        </a:blip>
+                        <a:stretch>
+                          <a:fillRect/>
+                        </a:stretch>
+                      </pic:blipFill>
+                      <pic:spPr>
+                        <a:xfrm>
+                          <a:off x="0" y="0"/>
+                          <a:ext cx="6645910" cy="3797300"/>
+                        </a:xfrm>
+                        <a:prstGeom prst="rect">
+                          <a:avLst/>
+                        </a:prstGeom>
+                      </pic:spPr>
+                    </pic:pic>
+                  </a:graphicData>
+                </a:graphic>
+              </wp:anchor>
+            </w:drawing>
+          </w:r>
+          <w:r>
+            <w:rPr>
+              <w:rFonts w:cstheme="minorHAnsi"/>
+              <w:color w:val="0D0D0D"/>
+              <w:sz w:val="24"/>
+              <w:szCs w:val="24"/>
+              <w:shd w:val="clear" w:color="auto" w:fill="FFFFFF"/>
+            </w:rPr>
+            <w:br w:type="page"/>
+          </w:r>
+        </w:p>
+      </w:sdtContent>
+    </w:sdt>
     <w:sdt>
       <w:sdtPr>
         <w:rPr>
@@ -81,7 +441,7 @@
           <w:r>
             <w:fldChar w:fldCharType="separate"/>
           </w:r>
-          <w:hyperlink w:anchor="_Toc163991777" w:history="1">
+          <w:hyperlink w:anchor="_Toc164273110" w:history="1">
             <w:r>
               <w:rPr>
                 <w:rStyle w:val="Lienhypertexte"/>
@@ -108,7 +468,7 @@
                 <w:noProof/>
                 <w:webHidden/>
               </w:rPr>
-              <w:instrText xml:space="preserve"> PAGEREF _Toc163991777 \h </w:instrText>
+              <w:instrText xml:space="preserve"> PAGEREF _Toc164273110 \h </w:instrText>
             </w:r>
             <w:r>
               <w:rPr>
@@ -154,7 +514,7 @@
               <w14:ligatures w14:val="standardContextual"/>
             </w:rPr>
           </w:pPr>
-          <w:hyperlink w:anchor="_Toc163991778" w:history="1">
+          <w:hyperlink w:anchor="_Toc164273111" w:history="1">
             <w:r>
               <w:rPr>
                 <w:rStyle w:val="Lienhypertexte"/>
@@ -182,7 +542,7 @@
                 <w:noProof/>
                 <w:webHidden/>
               </w:rPr>
-              <w:instrText xml:space="preserve"> PAGEREF _Toc163991778 \h </w:instrText>
+              <w:instrText xml:space="preserve"> PAGEREF _Toc164273111 \h </w:instrText>
             </w:r>
             <w:r>
               <w:rPr>
@@ -228,7 +588,7 @@
               <w14:ligatures w14:val="standardContextual"/>
             </w:rPr>
           </w:pPr>
-          <w:hyperlink w:anchor="_Toc163991779" w:history="1">
+          <w:hyperlink w:anchor="_Toc164273112" w:history="1">
             <w:r>
               <w:rPr>
                 <w:rStyle w:val="Lienhypertexte"/>
@@ -256,7 +616,7 @@
                 <w:noProof/>
                 <w:webHidden/>
               </w:rPr>
-              <w:instrText xml:space="preserve"> PAGEREF _Toc163991779 \h </w:instrText>
+              <w:instrText xml:space="preserve"> PAGEREF _Toc164273112 \h </w:instrText>
             </w:r>
             <w:r>
               <w:rPr>
@@ -302,7 +662,7 @@
               <w14:ligatures w14:val="standardContextual"/>
             </w:rPr>
           </w:pPr>
-          <w:hyperlink w:anchor="_Toc163991780" w:history="1">
+          <w:hyperlink w:anchor="_Toc164273113" w:history="1">
             <w:r>
               <w:rPr>
                 <w:rStyle w:val="Lienhypertexte"/>
@@ -330,7 +690,7 @@
                 <w:noProof/>
                 <w:webHidden/>
               </w:rPr>
-              <w:instrText xml:space="preserve"> PAGEREF _Toc163991780 \h </w:instrText>
+              <w:instrText xml:space="preserve"> PAGEREF _Toc164273113 \h </w:instrText>
             </w:r>
             <w:r>
               <w:rPr>
@@ -376,7 +736,7 @@
               <w14:ligatures w14:val="standardContextual"/>
             </w:rPr>
           </w:pPr>
-          <w:hyperlink w:anchor="_Toc163991781" w:history="1">
+          <w:hyperlink w:anchor="_Toc164273114" w:history="1">
             <w:r>
               <w:rPr>
                 <w:rStyle w:val="Lienhypertexte"/>
@@ -404,7 +764,7 @@
                 <w:noProof/>
                 <w:webHidden/>
               </w:rPr>
-              <w:instrText xml:space="preserve"> PAGEREF _Toc163991781 \h </w:instrText>
+              <w:instrText xml:space="preserve"> PAGEREF _Toc164273114 \h </w:instrText>
             </w:r>
             <w:r>
               <w:rPr>
@@ -450,7 +810,7 @@
               <w14:ligatures w14:val="standardContextual"/>
             </w:rPr>
           </w:pPr>
-          <w:hyperlink w:anchor="_Toc163991782" w:history="1">
+          <w:hyperlink w:anchor="_Toc164273115" w:history="1">
             <w:r>
               <w:rPr>
                 <w:rStyle w:val="Lienhypertexte"/>
@@ -478,7 +838,7 @@
                 <w:noProof/>
                 <w:webHidden/>
               </w:rPr>
-              <w:instrText xml:space="preserve"> PAGEREF _Toc163991782 \h </w:instrText>
+              <w:instrText xml:space="preserve"> PAGEREF _Toc164273115 \h </w:instrText>
             </w:r>
             <w:r>
               <w:rPr>
@@ -524,7 +884,7 @@
               <w14:ligatures w14:val="standardContextual"/>
             </w:rPr>
           </w:pPr>
-          <w:hyperlink w:anchor="_Toc163991783" w:history="1">
+          <w:hyperlink w:anchor="_Toc164273116" w:history="1">
             <w:r>
               <w:rPr>
                 <w:rStyle w:val="Lienhypertexte"/>
@@ -551,7 +911,7 @@
                 <w:noProof/>
                 <w:webHidden/>
               </w:rPr>
-              <w:instrText xml:space="preserve"> PAGEREF _Toc163991783 \h </w:instrText>
+              <w:instrText xml:space="preserve"> PAGEREF _Toc164273116 \h </w:instrText>
             </w:r>
             <w:r>
               <w:rPr>
@@ -597,7 +957,7 @@
               <w14:ligatures w14:val="standardContextual"/>
             </w:rPr>
           </w:pPr>
-          <w:hyperlink w:anchor="_Toc163991784" w:history="1">
+          <w:hyperlink w:anchor="_Toc164273117" w:history="1">
             <w:r>
               <w:rPr>
                 <w:rStyle w:val="Lienhypertexte"/>
@@ -640,7 +1000,7 @@
                 <w:noProof/>
                 <w:webHidden/>
               </w:rPr>
-              <w:instrText xml:space="preserve"> PAGEREF _Toc163991784 \h </w:instrText>
+              <w:instrText xml:space="preserve"> PAGEREF _Toc164273117 \h </w:instrText>
             </w:r>
             <w:r>
               <w:rPr>
@@ -686,7 +1046,7 @@
               <w14:ligatures w14:val="standardContextual"/>
             </w:rPr>
           </w:pPr>
-          <w:hyperlink w:anchor="_Toc163991785" w:history="1">
+          <w:hyperlink w:anchor="_Toc164273118" w:history="1">
             <w:r>
               <w:rPr>
                 <w:rStyle w:val="Lienhypertexte"/>
@@ -713,7 +1073,7 @@
                 <w:noProof/>
                 <w:webHidden/>
               </w:rPr>
-              <w:instrText xml:space="preserve"> PAGEREF _Toc163991785 \h </w:instrText>
+              <w:instrText xml:space="preserve"> PAGEREF _Toc164273118 \h </w:instrText>
             </w:r>
             <w:r>
               <w:rPr>
@@ -759,7 +1119,7 @@
               <w14:ligatures w14:val="standardContextual"/>
             </w:rPr>
           </w:pPr>
-          <w:hyperlink w:anchor="_Toc163991786" w:history="1">
+          <w:hyperlink w:anchor="_Toc164273119" w:history="1">
             <w:r>
               <w:rPr>
                 <w:rStyle w:val="Lienhypertexte"/>
@@ -786,7 +1146,7 @@
                 <w:noProof/>
                 <w:webHidden/>
               </w:rPr>
-              <w:instrText xml:space="preserve"> PAGEREF _Toc163991786 \h </w:instrText>
+              <w:instrText xml:space="preserve"> PAGEREF _Toc164273119 \h </w:instrText>
             </w:r>
             <w:r>
               <w:rPr>
@@ -832,7 +1192,7 @@
               <w14:ligatures w14:val="standardContextual"/>
             </w:rPr>
           </w:pPr>
-          <w:hyperlink w:anchor="_Toc163991787" w:history="1">
+          <w:hyperlink w:anchor="_Toc164273120" w:history="1">
             <w:r>
               <w:rPr>
                 <w:rStyle w:val="Lienhypertexte"/>
@@ -859,7 +1219,7 @@
                 <w:noProof/>
                 <w:webHidden/>
               </w:rPr>
-              <w:instrText xml:space="preserve"> PAGEREF _Toc163991787 \h </w:instrText>
+              <w:instrText xml:space="preserve"> PAGEREF _Toc164273120 \h </w:instrText>
             </w:r>
             <w:r>
               <w:rPr>
@@ -880,6 +1240,298 @@
                 <w:webHidden/>
               </w:rPr>
               <w:t>2</w:t>
+            </w:r>
+            <w:r>
+              <w:rPr>
+                <w:noProof/>
+                <w:webHidden/>
+              </w:rPr>
+              <w:fldChar w:fldCharType="end"/>
+            </w:r>
+          </w:hyperlink>
+        </w:p>
+        <w:p>
+          <w:pPr>
+            <w:pStyle w:val="TM2"/>
+            <w:tabs>
+              <w:tab w:val="right" w:leader="dot" w:pos="10456"/>
+            </w:tabs>
+            <w:rPr>
+              <w:rFonts w:cstheme="minorBidi"/>
+              <w:noProof/>
+              <w:kern w:val="2"/>
+              <w:sz w:val="24"/>
+              <w:szCs w:val="24"/>
+              <w14:ligatures w14:val="standardContextual"/>
+            </w:rPr>
+          </w:pPr>
+          <w:hyperlink w:anchor="_Toc164273121" w:history="1">
+            <w:r>
+              <w:rPr>
+                <w:rStyle w:val="Lienhypertexte"/>
+                <w:noProof/>
+              </w:rPr>
+              <w:t>1.4.1 Performance</w:t>
+            </w:r>
+            <w:r>
+              <w:rPr>
+                <w:noProof/>
+                <w:webHidden/>
+              </w:rPr>
+              <w:tab/>
+            </w:r>
+            <w:r>
+              <w:rPr>
+                <w:noProof/>
+                <w:webHidden/>
+              </w:rPr>
+              <w:fldChar w:fldCharType="begin"/>
+            </w:r>
+            <w:r>
+              <w:rPr>
+                <w:noProof/>
+                <w:webHidden/>
+              </w:rPr>
+              <w:instrText xml:space="preserve"> PAGEREF _Toc164273121 \h </w:instrText>
+            </w:r>
+            <w:r>
+              <w:rPr>
+                <w:noProof/>
+                <w:webHidden/>
+              </w:rPr>
+            </w:r>
+            <w:r>
+              <w:rPr>
+                <w:noProof/>
+                <w:webHidden/>
+              </w:rPr>
+              <w:fldChar w:fldCharType="separate"/>
+            </w:r>
+            <w:r>
+              <w:rPr>
+                <w:noProof/>
+                <w:webHidden/>
+              </w:rPr>
+              <w:t>2</w:t>
+            </w:r>
+            <w:r>
+              <w:rPr>
+                <w:noProof/>
+                <w:webHidden/>
+              </w:rPr>
+              <w:fldChar w:fldCharType="end"/>
+            </w:r>
+          </w:hyperlink>
+        </w:p>
+        <w:p>
+          <w:pPr>
+            <w:pStyle w:val="TM2"/>
+            <w:tabs>
+              <w:tab w:val="right" w:leader="dot" w:pos="10456"/>
+            </w:tabs>
+            <w:rPr>
+              <w:rFonts w:cstheme="minorBidi"/>
+              <w:noProof/>
+              <w:kern w:val="2"/>
+              <w:sz w:val="24"/>
+              <w:szCs w:val="24"/>
+              <w14:ligatures w14:val="standardContextual"/>
+            </w:rPr>
+          </w:pPr>
+          <w:hyperlink w:anchor="_Toc164273122" w:history="1">
+            <w:r>
+              <w:rPr>
+                <w:rStyle w:val="Lienhypertexte"/>
+                <w:noProof/>
+              </w:rPr>
+              <w:t>1.4.2 Fiabilité</w:t>
+            </w:r>
+            <w:r>
+              <w:rPr>
+                <w:noProof/>
+                <w:webHidden/>
+              </w:rPr>
+              <w:tab/>
+            </w:r>
+            <w:r>
+              <w:rPr>
+                <w:noProof/>
+                <w:webHidden/>
+              </w:rPr>
+              <w:fldChar w:fldCharType="begin"/>
+            </w:r>
+            <w:r>
+              <w:rPr>
+                <w:noProof/>
+                <w:webHidden/>
+              </w:rPr>
+              <w:instrText xml:space="preserve"> PAGEREF _Toc164273122 \h </w:instrText>
+            </w:r>
+            <w:r>
+              <w:rPr>
+                <w:noProof/>
+                <w:webHidden/>
+              </w:rPr>
+            </w:r>
+            <w:r>
+              <w:rPr>
+                <w:noProof/>
+                <w:webHidden/>
+              </w:rPr>
+              <w:fldChar w:fldCharType="separate"/>
+            </w:r>
+            <w:r>
+              <w:rPr>
+                <w:noProof/>
+                <w:webHidden/>
+              </w:rPr>
+              <w:t>2</w:t>
+            </w:r>
+            <w:r>
+              <w:rPr>
+                <w:noProof/>
+                <w:webHidden/>
+              </w:rPr>
+              <w:fldChar w:fldCharType="end"/>
+            </w:r>
+          </w:hyperlink>
+        </w:p>
+        <w:p>
+          <w:pPr>
+            <w:pStyle w:val="TM2"/>
+            <w:tabs>
+              <w:tab w:val="right" w:leader="dot" w:pos="10456"/>
+            </w:tabs>
+            <w:rPr>
+              <w:rFonts w:cstheme="minorBidi"/>
+              <w:noProof/>
+              <w:kern w:val="2"/>
+              <w:sz w:val="24"/>
+              <w:szCs w:val="24"/>
+              <w14:ligatures w14:val="standardContextual"/>
+            </w:rPr>
+          </w:pPr>
+          <w:hyperlink w:anchor="_Toc164273123" w:history="1">
+            <w:r>
+              <w:rPr>
+                <w:rStyle w:val="Lienhypertexte"/>
+                <w:noProof/>
+              </w:rPr>
+              <w:t>1.4.3 Documentation et Assistance</w:t>
+            </w:r>
+            <w:r>
+              <w:rPr>
+                <w:noProof/>
+                <w:webHidden/>
+              </w:rPr>
+              <w:tab/>
+            </w:r>
+            <w:r>
+              <w:rPr>
+                <w:noProof/>
+                <w:webHidden/>
+              </w:rPr>
+              <w:fldChar w:fldCharType="begin"/>
+            </w:r>
+            <w:r>
+              <w:rPr>
+                <w:noProof/>
+                <w:webHidden/>
+              </w:rPr>
+              <w:instrText xml:space="preserve"> PAGEREF _Toc164273123 \h </w:instrText>
+            </w:r>
+            <w:r>
+              <w:rPr>
+                <w:noProof/>
+                <w:webHidden/>
+              </w:rPr>
+            </w:r>
+            <w:r>
+              <w:rPr>
+                <w:noProof/>
+                <w:webHidden/>
+              </w:rPr>
+              <w:fldChar w:fldCharType="separate"/>
+            </w:r>
+            <w:r>
+              <w:rPr>
+                <w:noProof/>
+                <w:webHidden/>
+              </w:rPr>
+              <w:t>2</w:t>
+            </w:r>
+            <w:r>
+              <w:rPr>
+                <w:noProof/>
+                <w:webHidden/>
+              </w:rPr>
+              <w:fldChar w:fldCharType="end"/>
+            </w:r>
+          </w:hyperlink>
+        </w:p>
+        <w:p>
+          <w:pPr>
+            <w:pStyle w:val="TM2"/>
+            <w:tabs>
+              <w:tab w:val="right" w:leader="dot" w:pos="10456"/>
+            </w:tabs>
+            <w:rPr>
+              <w:rFonts w:cstheme="minorBidi"/>
+              <w:noProof/>
+              <w:kern w:val="2"/>
+              <w:sz w:val="24"/>
+              <w:szCs w:val="24"/>
+              <w14:ligatures w14:val="standardContextual"/>
+            </w:rPr>
+          </w:pPr>
+          <w:hyperlink w:anchor="_Toc164273124" w:history="1">
+            <w:r>
+              <w:rPr>
+                <w:rStyle w:val="Lienhypertexte"/>
+                <w:noProof/>
+              </w:rPr>
+              <w:t>1.5. Prototype Homme Machine</w:t>
+            </w:r>
+            <w:r>
+              <w:rPr>
+                <w:noProof/>
+                <w:webHidden/>
+              </w:rPr>
+              <w:tab/>
+            </w:r>
+            <w:r>
+              <w:rPr>
+                <w:noProof/>
+                <w:webHidden/>
+              </w:rPr>
+              <w:fldChar w:fldCharType="begin"/>
+            </w:r>
+            <w:r>
+              <w:rPr>
+                <w:noProof/>
+                <w:webHidden/>
+              </w:rPr>
+              <w:instrText xml:space="preserve"> PAGEREF _Toc164273124 \h </w:instrText>
+            </w:r>
+            <w:r>
+              <w:rPr>
+                <w:noProof/>
+                <w:webHidden/>
+              </w:rPr>
+            </w:r>
+            <w:r>
+              <w:rPr>
+                <w:noProof/>
+                <w:webHidden/>
+              </w:rPr>
+              <w:fldChar w:fldCharType="separate"/>
+            </w:r>
+            <w:r>
+              <w:rPr>
+                <w:noProof/>
+                <w:webHidden/>
+              </w:rPr>
+              <w:t>3</w:t>
             </w:r>
             <w:r>
               <w:rPr>
@@ -905,7 +1557,73 @@
               <w14:ligatures w14:val="standardContextual"/>
             </w:rPr>
           </w:pPr>
-          <w:hyperlink w:anchor="_Toc163991788" w:history="1">
+          <w:hyperlink w:anchor="_Toc164273125" w:history="1">
+            <w:r>
+              <w:rPr>
+                <w:noProof/>
+                <w:webHidden/>
+              </w:rPr>
+              <w:tab/>
+            </w:r>
+            <w:r>
+              <w:rPr>
+                <w:noProof/>
+                <w:webHidden/>
+              </w:rPr>
+              <w:fldChar w:fldCharType="begin"/>
+            </w:r>
+            <w:r>
+              <w:rPr>
+                <w:noProof/>
+                <w:webHidden/>
+              </w:rPr>
+              <w:instrText xml:space="preserve"> PAGEREF _Toc164273125 \h </w:instrText>
+            </w:r>
+            <w:r>
+              <w:rPr>
+                <w:noProof/>
+                <w:webHidden/>
+              </w:rPr>
+            </w:r>
+            <w:r>
+              <w:rPr>
+                <w:noProof/>
+                <w:webHidden/>
+              </w:rPr>
+              <w:fldChar w:fldCharType="separate"/>
+            </w:r>
+            <w:r>
+              <w:rPr>
+                <w:noProof/>
+                <w:webHidden/>
+              </w:rPr>
+              <w:t>3</w:t>
+            </w:r>
+            <w:r>
+              <w:rPr>
+                <w:noProof/>
+                <w:webHidden/>
+              </w:rPr>
+              <w:fldChar w:fldCharType="end"/>
+            </w:r>
+          </w:hyperlink>
+        </w:p>
+        <w:p>
+          <w:pPr>
+            <w:pStyle w:val="TM1"/>
+            <w:tabs>
+              <w:tab w:val="right" w:leader="dot" w:pos="10456"/>
+            </w:tabs>
+            <w:rPr>
+              <w:rFonts w:cstheme="minorBidi"/>
+              <w:noProof/>
+              <w:kern w:val="2"/>
+              <w:sz w:val="24"/>
+              <w:szCs w:val="24"/>
+              <w14:ligatures w14:val="standardContextual"/>
+            </w:rPr>
+          </w:pPr>
+          <w:hyperlink w:anchor="_Toc164273126" w:history="1">
             <w:r>
               <w:rPr>
                 <w:rStyle w:val="Lienhypertexte"/>
@@ -932,7 +1650,7 @@
                 <w:noProof/>
                 <w:webHidden/>
               </w:rPr>
-              <w:instrText xml:space="preserve"> PAGEREF _Toc163991788 \h </w:instrText>
+              <w:instrText xml:space="preserve"> PAGEREF _Toc164273126 \h </w:instrText>
             </w:r>
             <w:r>
               <w:rPr>
@@ -952,7 +1670,7 @@
                 <w:noProof/>
                 <w:webHidden/>
               </w:rPr>
-              <w:t>3</w:t>
+              <w:t>4</w:t>
             </w:r>
             <w:r>
               <w:rPr>
@@ -978,7 +1696,7 @@
               <w14:ligatures w14:val="standardContextual"/>
             </w:rPr>
           </w:pPr>
-          <w:hyperlink w:anchor="_Toc163991789" w:history="1">
+          <w:hyperlink w:anchor="_Toc164273127" w:history="1">
             <w:r>
               <w:rPr>
                 <w:rStyle w:val="Lienhypertexte"/>
@@ -1005,7 +1723,7 @@
                 <w:noProof/>
                 <w:webHidden/>
               </w:rPr>
-              <w:instrText xml:space="preserve"> PAGEREF _Toc163991789 \h </w:instrText>
+              <w:instrText xml:space="preserve"> PAGEREF _Toc164273127 \h </w:instrText>
             </w:r>
             <w:r>
               <w:rPr>
@@ -1025,7 +1743,7 @@
                 <w:noProof/>
                 <w:webHidden/>
               </w:rPr>
-              <w:t>3</w:t>
+              <w:t>4</w:t>
             </w:r>
             <w:r>
               <w:rPr>
@@ -1051,7 +1769,7 @@
               <w14:ligatures w14:val="standardContextual"/>
             </w:rPr>
           </w:pPr>
-          <w:hyperlink w:anchor="_Toc163991790" w:history="1">
+          <w:hyperlink w:anchor="_Toc164273128" w:history="1">
             <w:r>
               <w:rPr>
                 <w:rStyle w:val="Lienhypertexte"/>
@@ -1078,7 +1796,7 @@
                 <w:noProof/>
                 <w:webHidden/>
               </w:rPr>
-              <w:instrText xml:space="preserve"> PAGEREF _Toc163991790 \h </w:instrText>
+              <w:instrText xml:space="preserve"> PAGEREF _Toc164273128 \h </w:instrText>
             </w:r>
             <w:r>
               <w:rPr>
@@ -1098,7 +1816,7 @@
                 <w:noProof/>
                 <w:webHidden/>
               </w:rPr>
-              <w:t>3</w:t>
+              <w:t>4</w:t>
             </w:r>
             <w:r>
               <w:rPr>
@@ -1124,7 +1842,7 @@
               <w14:ligatures w14:val="standardContextual"/>
             </w:rPr>
           </w:pPr>
-          <w:hyperlink w:anchor="_Toc163991791" w:history="1">
+          <w:hyperlink w:anchor="_Toc164273129" w:history="1">
             <w:r>
               <w:rPr>
                 <w:rStyle w:val="Lienhypertexte"/>
@@ -1151,7 +1869,7 @@
                 <w:noProof/>
                 <w:webHidden/>
               </w:rPr>
-              <w:instrText xml:space="preserve"> PAGEREF _Toc163991791 \h </w:instrText>
+              <w:instrText xml:space="preserve"> PAGEREF _Toc164273129 \h </w:instrText>
             </w:r>
             <w:r>
               <w:rPr>
@@ -1197,7 +1915,7 @@
               <w14:ligatures w14:val="standardContextual"/>
             </w:rPr>
           </w:pPr>
-          <w:hyperlink w:anchor="_Toc163991792" w:history="1">
+          <w:hyperlink w:anchor="_Toc164273130" w:history="1">
             <w:r>
               <w:rPr>
                 <w:rStyle w:val="Lienhypertexte"/>
@@ -1224,7 +1942,7 @@
                 <w:noProof/>
                 <w:webHidden/>
               </w:rPr>
-              <w:instrText xml:space="preserve"> PAGEREF _Toc163991792 \h </w:instrText>
+              <w:instrText xml:space="preserve"> PAGEREF _Toc164273130 \h </w:instrText>
             </w:r>
             <w:r>
               <w:rPr>
@@ -1244,7 +1962,7 @@
                 <w:noProof/>
                 <w:webHidden/>
               </w:rPr>
-              <w:t>4</w:t>
+              <w:t>5</w:t>
             </w:r>
             <w:r>
               <w:rPr>
@@ -1270,7 +1988,7 @@
               <w14:ligatures w14:val="standardContextual"/>
             </w:rPr>
           </w:pPr>
-          <w:hyperlink w:anchor="_Toc163991793" w:history="1">
+          <w:hyperlink w:anchor="_Toc164273131" w:history="1">
             <w:r>
               <w:rPr>
                 <w:rStyle w:val="Lienhypertexte"/>
@@ -1297,7 +2015,7 @@
                 <w:noProof/>
                 <w:webHidden/>
               </w:rPr>
-              <w:instrText xml:space="preserve"> PAGEREF _Toc163991793 \h </w:instrText>
+              <w:instrText xml:space="preserve"> PAGEREF _Toc164273131 \h </w:instrText>
             </w:r>
             <w:r>
               <w:rPr>
@@ -1343,7 +2061,7 @@
               <w14:ligatures w14:val="standardContextual"/>
             </w:rPr>
           </w:pPr>
-          <w:hyperlink w:anchor="_Toc163991794" w:history="1">
+          <w:hyperlink w:anchor="_Toc164273132" w:history="1">
             <w:r>
               <w:rPr>
                 <w:rStyle w:val="Lienhypertexte"/>
@@ -1370,7 +2088,7 @@
                 <w:noProof/>
                 <w:webHidden/>
               </w:rPr>
-              <w:instrText xml:space="preserve"> PAGEREF _Toc163991794 \h </w:instrText>
+              <w:instrText xml:space="preserve"> PAGEREF _Toc164273132 \h </w:instrText>
             </w:r>
             <w:r>
               <w:rPr>
@@ -1416,7 +2134,7 @@
               <w14:ligatures w14:val="standardContextual"/>
             </w:rPr>
           </w:pPr>
-          <w:hyperlink w:anchor="_Toc163991795" w:history="1">
+          <w:hyperlink w:anchor="_Toc164273133" w:history="1">
             <w:r>
               <w:rPr>
                 <w:rStyle w:val="Lienhypertexte"/>
@@ -1443,7 +2161,7 @@
                 <w:noProof/>
                 <w:webHidden/>
               </w:rPr>
-              <w:instrText xml:space="preserve"> PAGEREF _Toc163991795 \h </w:instrText>
+              <w:instrText xml:space="preserve"> PAGEREF _Toc164273133 \h </w:instrText>
             </w:r>
             <w:r>
               <w:rPr>
@@ -1489,7 +2207,7 @@
               <w14:ligatures w14:val="standardContextual"/>
             </w:rPr>
           </w:pPr>
-          <w:hyperlink w:anchor="_Toc163991796" w:history="1">
+          <w:hyperlink w:anchor="_Toc164273134" w:history="1">
             <w:r>
               <w:rPr>
                 <w:rStyle w:val="Lienhypertexte"/>
@@ -1516,7 +2234,7 @@
                 <w:noProof/>
                 <w:webHidden/>
               </w:rPr>
-              <w:instrText xml:space="preserve"> PAGEREF _Toc163991796 \h </w:instrText>
+              <w:instrText xml:space="preserve"> PAGEREF _Toc164273134 \h </w:instrText>
             </w:r>
             <w:r>
               <w:rPr>
@@ -1562,7 +2280,7 @@
               <w14:ligatures w14:val="standardContextual"/>
             </w:rPr>
           </w:pPr>
-          <w:hyperlink w:anchor="_Toc163991797" w:history="1">
+          <w:hyperlink w:anchor="_Toc164273135" w:history="1">
             <w:r>
               <w:rPr>
                 <w:rStyle w:val="Lienhypertexte"/>
@@ -1590,7 +2308,7 @@
                 <w:noProof/>
                 <w:webHidden/>
               </w:rPr>
-              <w:instrText xml:space="preserve"> PAGEREF _Toc163991797 \h </w:instrText>
+              <w:instrText xml:space="preserve"> PAGEREF _Toc164273135 \h </w:instrText>
             </w:r>
             <w:r>
               <w:rPr>
@@ -1636,7 +2354,7 @@
               <w14:ligatures w14:val="standardContextual"/>
             </w:rPr>
           </w:pPr>
-          <w:hyperlink w:anchor="_Toc163991798" w:history="1">
+          <w:hyperlink w:anchor="_Toc164273136" w:history="1">
             <w:r>
               <w:rPr>
                 <w:rStyle w:val="Lienhypertexte"/>
@@ -1663,7 +2381,7 @@
                 <w:noProof/>
                 <w:webHidden/>
               </w:rPr>
-              <w:instrText xml:space="preserve"> PAGEREF _Toc163991798 \h </w:instrText>
+              <w:instrText xml:space="preserve"> PAGEREF _Toc164273136 \h </w:instrText>
             </w:r>
             <w:r>
               <w:rPr>
@@ -1709,7 +2427,7 @@
               <w14:ligatures w14:val="standardContextual"/>
             </w:rPr>
           </w:pPr>
-          <w:hyperlink w:anchor="_Toc163991799" w:history="1">
+          <w:hyperlink w:anchor="_Toc164273137" w:history="1">
             <w:r>
               <w:rPr>
                 <w:rStyle w:val="Lienhypertexte"/>
@@ -1736,7 +2454,7 @@
                 <w:noProof/>
                 <w:webHidden/>
               </w:rPr>
-              <w:instrText xml:space="preserve"> PAGEREF _Toc163991799 \h </w:instrText>
+              <w:instrText xml:space="preserve"> PAGEREF _Toc164273137 \h </w:instrText>
             </w:r>
             <w:r>
               <w:rPr>
@@ -1782,7 +2500,7 @@
               <w14:ligatures w14:val="standardContextual"/>
             </w:rPr>
           </w:pPr>
-          <w:hyperlink w:anchor="_Toc163991800" w:history="1">
+          <w:hyperlink w:anchor="_Toc164273138" w:history="1">
             <w:r>
               <w:rPr>
                 <w:rStyle w:val="Lienhypertexte"/>
@@ -1809,7 +2527,7 @@
                 <w:noProof/>
                 <w:webHidden/>
               </w:rPr>
-              <w:instrText xml:space="preserve"> PAGEREF _Toc163991800 \h </w:instrText>
+              <w:instrText xml:space="preserve"> PAGEREF _Toc164273138 \h </w:instrText>
             </w:r>
             <w:r>
               <w:rPr>
@@ -1855,7 +2573,7 @@
               <w14:ligatures w14:val="standardContextual"/>
             </w:rPr>
           </w:pPr>
-          <w:hyperlink w:anchor="_Toc163991801" w:history="1">
+          <w:hyperlink w:anchor="_Toc164273139" w:history="1">
             <w:r>
               <w:rPr>
                 <w:rStyle w:val="Lienhypertexte"/>
@@ -1882,7 +2600,7 @@
                 <w:noProof/>
                 <w:webHidden/>
               </w:rPr>
-              <w:instrText xml:space="preserve"> PAGEREF _Toc163991801 \h </w:instrText>
+              <w:instrText xml:space="preserve"> PAGEREF _Toc164273139 \h </w:instrText>
             </w:r>
             <w:r>
               <w:rPr>
@@ -1903,6 +2621,79 @@
                 <w:webHidden/>
               </w:rPr>
               <w:t>23</w:t>
+            </w:r>
+            <w:r>
+              <w:rPr>
+                <w:noProof/>
+                <w:webHidden/>
+              </w:rPr>
+              <w:fldChar w:fldCharType="end"/>
+            </w:r>
+          </w:hyperlink>
+        </w:p>
+        <w:p>
+          <w:pPr>
+            <w:pStyle w:val="TM1"/>
+            <w:tabs>
+              <w:tab w:val="right" w:leader="dot" w:pos="10456"/>
+            </w:tabs>
+            <w:rPr>
+              <w:rFonts w:cstheme="minorBidi"/>
+              <w:noProof/>
+              <w:kern w:val="2"/>
+              <w:sz w:val="24"/>
+              <w:szCs w:val="24"/>
+              <w14:ligatures w14:val="standardContextual"/>
+            </w:rPr>
+          </w:pPr>
+          <w:hyperlink w:anchor="_Toc164273140" w:history="1">
+            <w:r>
+              <w:rPr>
+                <w:rStyle w:val="Lienhypertexte"/>
+                <w:noProof/>
+              </w:rPr>
+              <w:t>7. Glossaire</w:t>
+            </w:r>
+            <w:r>
+              <w:rPr>
+                <w:noProof/>
+                <w:webHidden/>
+              </w:rPr>
+              <w:tab/>
+            </w:r>
+            <w:r>
+              <w:rPr>
+                <w:noProof/>
+                <w:webHidden/>
+              </w:rPr>
+              <w:fldChar w:fldCharType="begin"/>
+            </w:r>
+            <w:r>
+              <w:rPr>
+                <w:noProof/>
+                <w:webHidden/>
+              </w:rPr>
+              <w:instrText xml:space="preserve"> PAGEREF _Toc164273140 \h </w:instrText>
+            </w:r>
+            <w:r>
+              <w:rPr>
+                <w:noProof/>
+                <w:webHidden/>
+              </w:rPr>
+            </w:r>
+            <w:r>
+              <w:rPr>
+                <w:noProof/>
+                <w:webHidden/>
+              </w:rPr>
+              <w:fldChar w:fldCharType="separate"/>
+            </w:r>
+            <w:r>
+              <w:rPr>
+                <w:noProof/>
+                <w:webHidden/>
+              </w:rPr>
+              <w:t>24</w:t>
             </w:r>
             <w:r>
               <w:rPr>
@@ -1951,54 +2742,6 @@
     </w:p>
     <w:p>
       <w:pPr>
-        <w:jc w:val="both"/>
-        <w:rPr>
-          <w:b/>
-          <w:bCs/>
-          <w:sz w:val="36"/>
-          <w:szCs w:val="36"/>
-          <w:u w:val="single"/>
-        </w:rPr>
-      </w:pPr>
-    </w:p>
-    <w:p>
-      <w:pPr>
-        <w:jc w:val="both"/>
-        <w:rPr>
-          <w:b/>
-          <w:bCs/>
-          <w:sz w:val="36"/>
-          <w:szCs w:val="36"/>
-          <w:u w:val="single"/>
-        </w:rPr>
-      </w:pPr>
-    </w:p>
-    <w:p>
-      <w:pPr>
-        <w:jc w:val="both"/>
-        <w:rPr>
-          <w:b/>
-          <w:bCs/>
-          <w:sz w:val="36"/>
-          <w:szCs w:val="36"/>
-          <w:u w:val="single"/>
-        </w:rPr>
-      </w:pPr>
-    </w:p>
-    <w:p>
-      <w:pPr>
-        <w:jc w:val="both"/>
-        <w:rPr>
-          <w:b/>
-          <w:bCs/>
-          <w:sz w:val="36"/>
-          <w:szCs w:val="36"/>
-          <w:u w:val="single"/>
-        </w:rPr>
-      </w:pPr>
-    </w:p>
-    <w:p>
-      <w:pPr>
         <w:pStyle w:val="Titre1"/>
         <w:rPr>
           <w:sz w:val="40"/>
@@ -2006,7 +2749,7 @@
         </w:rPr>
       </w:pPr>
       <w:bookmarkStart w:id="0" w:name="_Toc163938447"/>
-      <w:bookmarkStart w:id="1" w:name="_Toc163991777"/>
+      <w:bookmarkStart w:id="1" w:name="_Toc164273110"/>
       <w:r>
         <w:rPr>
           <w:sz w:val="40"/>
@@ -2035,7 +2778,7 @@
         </w:rPr>
       </w:pPr>
       <w:bookmarkStart w:id="2" w:name="_Toc163938448"/>
-      <w:bookmarkStart w:id="3" w:name="_Toc163991778"/>
+      <w:bookmarkStart w:id="3" w:name="_Toc164273111"/>
       <w:r>
         <w:rPr>
           <w:rFonts w:asciiTheme="minorHAnsi" w:hAnsiTheme="minorHAnsi" w:cstheme="minorHAnsi"/>
@@ -2128,7 +2871,7 @@
         </w:rPr>
       </w:pPr>
       <w:bookmarkStart w:id="4" w:name="_Toc163938449"/>
-      <w:bookmarkStart w:id="5" w:name="_Toc163991779"/>
+      <w:bookmarkStart w:id="5" w:name="_Toc164273112"/>
       <w:r>
         <w:rPr>
           <w:rFonts w:asciiTheme="minorHAnsi" w:hAnsiTheme="minorHAnsi" w:cstheme="minorHAnsi"/>
@@ -2174,7 +2917,7 @@
           <w:szCs w:val="24"/>
         </w:rPr>
       </w:pPr>
-      <w:bookmarkStart w:id="6" w:name="_Toc163991780"/>
+      <w:bookmarkStart w:id="6" w:name="_Toc164273113"/>
       <w:r>
         <w:rPr>
           <w:rFonts w:asciiTheme="minorHAnsi" w:hAnsiTheme="minorHAnsi" w:cstheme="minorHAnsi"/>
@@ -2212,7 +2955,7 @@
           <w:szCs w:val="24"/>
         </w:rPr>
       </w:pPr>
-      <w:bookmarkStart w:id="7" w:name="_Toc163991781"/>
+      <w:bookmarkStart w:id="7" w:name="_Toc164273114"/>
       <w:r>
         <w:rPr>
           <w:rFonts w:asciiTheme="minorHAnsi" w:hAnsiTheme="minorHAnsi" w:cstheme="minorHAnsi"/>
@@ -2237,7 +2980,15 @@
           <w:sz w:val="24"/>
           <w:szCs w:val="24"/>
         </w:rPr>
-        <w:t>Une interface de communication réseau intégrée permettra de paramétrer à distance les appareils radiofréquences, améliorant l'efficacité opérationnelle et la réactivité en cas de modifications impromptues du plan de fréquence.</w:t>
+        <w:t>Une interface de communication réseau intégrée permettra de paramétrer à distance les appareils radiofréquences.</w:t>
+      </w:r>
+      <w:r>
+        <w:rPr>
+          <w:rFonts w:cstheme="minorHAnsi"/>
+          <w:sz w:val="24"/>
+          <w:szCs w:val="24"/>
+        </w:rPr>
+        <w:t xml:space="preserve"> Cela permettra de modifier une multitude d’appareils une fraction de seconde.</w:t>
       </w:r>
     </w:p>
     <w:p>
@@ -2250,7 +3001,7 @@
           <w:szCs w:val="24"/>
         </w:rPr>
       </w:pPr>
-      <w:bookmarkStart w:id="8" w:name="_Toc163991782"/>
+      <w:bookmarkStart w:id="8" w:name="_Toc164273115"/>
       <w:r>
         <w:rPr>
           <w:rFonts w:asciiTheme="minorHAnsi" w:hAnsiTheme="minorHAnsi" w:cstheme="minorHAnsi"/>
@@ -2283,7 +3034,7 @@
       <w:pPr>
         <w:pStyle w:val="Titre2"/>
       </w:pPr>
-      <w:bookmarkStart w:id="10" w:name="_Toc163991783"/>
+      <w:bookmarkStart w:id="10" w:name="_Toc164273116"/>
       <w:r>
         <w:t xml:space="preserve">1.3 </w:t>
       </w:r>
@@ -2298,26 +3049,10 @@
     </w:p>
     <w:p>
       <w:pPr>
-        <w:jc w:val="both"/>
-        <w:rPr>
-          <w:sz w:val="24"/>
-          <w:szCs w:val="24"/>
-        </w:rPr>
-      </w:pPr>
-      <w:r>
-        <w:rPr>
-          <w:sz w:val="24"/>
-          <w:szCs w:val="24"/>
-        </w:rPr>
-        <w:t>Aucune exigence n’est requise si ce n’est les 3 objectifs principaux. Le logiciel devra fonctionner sous Windows au minimum.</w:t>
-      </w:r>
-    </w:p>
-    <w:p>
-      <w:pPr>
         <w:pStyle w:val="Titre2"/>
         <w:ind w:firstLine="708"/>
       </w:pPr>
-      <w:bookmarkStart w:id="11" w:name="_Toc163991784"/>
+      <w:bookmarkStart w:id="11" w:name="_Toc164273117"/>
       <w:r>
         <w:t>1</w:t>
       </w:r>
@@ -2354,7 +3089,7 @@
         <w:pStyle w:val="Titre2"/>
         <w:ind w:firstLine="708"/>
       </w:pPr>
-      <w:bookmarkStart w:id="12" w:name="_Toc163991785"/>
+      <w:bookmarkStart w:id="12" w:name="_Toc164273118"/>
       <w:r>
         <w:t>1.</w:t>
       </w:r>
@@ -2384,7 +3119,7 @@
         <w:pStyle w:val="Titre2"/>
         <w:ind w:firstLine="708"/>
       </w:pPr>
-      <w:bookmarkStart w:id="13" w:name="_Toc163991786"/>
+      <w:bookmarkStart w:id="13" w:name="_Toc164273119"/>
       <w:r>
         <w:t>1.</w:t>
       </w:r>
@@ -2414,7 +3149,7 @@
         <w:pStyle w:val="Titre2"/>
       </w:pPr>
       <w:bookmarkStart w:id="14" w:name="_Toc163938451"/>
-      <w:bookmarkStart w:id="15" w:name="_Toc163991787"/>
+      <w:bookmarkStart w:id="15" w:name="_Toc164273120"/>
       <w:r>
         <w:t xml:space="preserve">1.4 </w:t>
       </w:r>
@@ -2432,9 +3167,11 @@
         <w:pStyle w:val="Titre2"/>
         <w:ind w:firstLine="708"/>
       </w:pPr>
+      <w:bookmarkStart w:id="16" w:name="_Toc164273121"/>
       <w:r>
         <w:t>1.4.1 Performance</w:t>
       </w:r>
+      <w:bookmarkEnd w:id="16"/>
     </w:p>
     <w:p>
       <w:pPr>
@@ -2457,9 +3194,11 @@
         <w:pStyle w:val="Titre2"/>
         <w:ind w:firstLine="708"/>
       </w:pPr>
+      <w:bookmarkStart w:id="17" w:name="_Toc164273122"/>
       <w:r>
         <w:t>1.4.2 Fiabilité</w:t>
       </w:r>
+      <w:bookmarkEnd w:id="17"/>
     </w:p>
     <w:p>
       <w:pPr>
@@ -2482,6 +3221,7 @@
         <w:pStyle w:val="Titre2"/>
         <w:ind w:firstLine="708"/>
       </w:pPr>
+      <w:bookmarkStart w:id="18" w:name="_Toc164273123"/>
       <w:r>
         <w:t>1.4.</w:t>
       </w:r>
@@ -2491,6 +3231,7 @@
       <w:r>
         <w:t xml:space="preserve"> Documentation et Assistance</w:t>
       </w:r>
+      <w:bookmarkEnd w:id="18"/>
     </w:p>
     <w:p>
       <w:pPr>
@@ -2523,15 +3264,6 @@
         </w:rPr>
         <w:t>.</w:t>
       </w:r>
-    </w:p>
-    <w:p>
-      <w:pPr>
-        <w:jc w:val="both"/>
-        <w:rPr>
-          <w:sz w:val="24"/>
-          <w:szCs w:val="24"/>
-        </w:rPr>
-      </w:pPr>
     </w:p>
     <w:p>
       <w:pPr>
@@ -2540,13 +3272,152 @@
           <w:sz w:val="40"/>
           <w:szCs w:val="40"/>
         </w:rPr>
-      </w:pPr>
-      <w:bookmarkStart w:id="16" w:name="_Toc163991788"/>
-      <w:r>
+        <w:sectPr>
+          <w:footerReference w:type="default" r:id="rId10"/>
+          <w:pgSz w:w="11906" w:h="16838"/>
+          <w:pgMar w:top="720" w:right="720" w:bottom="720" w:left="720" w:header="708" w:footer="708" w:gutter="0"/>
+          <w:pgNumType w:start="0"/>
+          <w:cols w:space="708"/>
+          <w:titlePg/>
+          <w:docGrid w:linePitch="360"/>
+        </w:sectPr>
+      </w:pPr>
+    </w:p>
+    <w:p>
+      <w:pPr>
+        <w:pStyle w:val="Titre2"/>
+        <w:ind w:firstLine="708"/>
         <w:rPr>
           <w:sz w:val="40"/>
           <w:szCs w:val="40"/>
         </w:rPr>
+      </w:pPr>
+      <w:bookmarkStart w:id="19" w:name="_Toc164273124"/>
+      <w:r>
+        <w:rPr>
+          <w:rStyle w:val="Titre2Car"/>
+        </w:rPr>
+        <w:lastRenderedPageBreak/>
+        <w:t>1.5</w:t>
+      </w:r>
+      <w:r>
+        <w:rPr>
+          <w:rStyle w:val="Titre2Car"/>
+        </w:rPr>
+        <w:t xml:space="preserve">. </w:t>
+      </w:r>
+      <w:r>
+        <w:rPr>
+          <w:rStyle w:val="Titre2Car"/>
+        </w:rPr>
+        <w:t>Prototype Homme Machine</w:t>
+      </w:r>
+      <w:bookmarkEnd w:id="19"/>
+      <w:r>
+        <w:rPr>
+          <w:sz w:val="40"/>
+          <w:szCs w:val="40"/>
+        </w:rPr>
+        <w:t xml:space="preserve"> </w:t>
+      </w:r>
+    </w:p>
+    <w:p>
+      <w:pPr>
+        <w:pStyle w:val="Titre1"/>
+        <w:rPr>
+          <w:sz w:val="40"/>
+          <w:szCs w:val="40"/>
+        </w:rPr>
+      </w:pPr>
+      <w:bookmarkStart w:id="20" w:name="_Toc164273125"/>
+      <w:r>
+        <w:rPr>
+          <w:noProof/>
+          <w:sz w:val="40"/>
+          <w:szCs w:val="40"/>
+        </w:rPr>
+        <w:drawing>
+          <wp:inline distT="0" distB="0" distL="0" distR="0" wp14:anchorId="213C1D6E" wp14:editId="7C2C5B68">
+            <wp:extent cx="9896515" cy="4864100"/>
+            <wp:effectExtent l="0" t="0" r="9525" b="0"/>
+            <wp:docPr id="1260802603" name="Image 1" descr="Une image contenant texte, capture d’écran, nombre, logiciel&#10;&#10;Description générée automatiquement"/>
+            <wp:cNvGraphicFramePr>
+              <a:graphicFrameLocks xmlns:a="http://schemas.openxmlformats.org/drawingml/2006/main" noChangeAspect="1"/>
+            </wp:cNvGraphicFramePr>
+            <a:graphic xmlns:a="http://schemas.openxmlformats.org/drawingml/2006/main">
+              <a:graphicData uri="http://schemas.openxmlformats.org/drawingml/2006/picture">
+                <pic:pic xmlns:pic="http://schemas.openxmlformats.org/drawingml/2006/picture">
+                  <pic:nvPicPr>
+                    <pic:cNvPr id="1260802603" name="Image 1" descr="Une image contenant texte, capture d’écran, nombre, logiciel&#10;&#10;Description générée automatiquement"/>
+                    <pic:cNvPicPr/>
+                  </pic:nvPicPr>
+                  <pic:blipFill>
+                    <a:blip r:embed="rId11"/>
+                    <a:stretch>
+                      <a:fillRect/>
+                    </a:stretch>
+                  </pic:blipFill>
+                  <pic:spPr>
+                    <a:xfrm>
+                      <a:off x="0" y="0"/>
+                      <a:ext cx="9911497" cy="4871464"/>
+                    </a:xfrm>
+                    <a:prstGeom prst="rect">
+                      <a:avLst/>
+                    </a:prstGeom>
+                  </pic:spPr>
+                </pic:pic>
+              </a:graphicData>
+            </a:graphic>
+          </wp:inline>
+        </w:drawing>
+      </w:r>
+      <w:bookmarkEnd w:id="20"/>
+    </w:p>
+    <w:p>
+      <w:pPr>
+        <w:rPr>
+          <w:sz w:val="24"/>
+          <w:szCs w:val="24"/>
+        </w:rPr>
+      </w:pPr>
+      <w:r>
+        <w:rPr>
+          <w:sz w:val="24"/>
+          <w:szCs w:val="24"/>
+        </w:rPr>
+        <w:t>L’application est composée d’un tableau principal présentant les différentes machines importées par l’utilisateur. Il pourra alors interagir avec. Au-dessus une recherche pour ajouter des appareils dans le système. Un bouton sera présent pour initier le calcul du plan de fréquence. Il manque alors un bouton d’export et de session afin de sauvegarder une session.</w:t>
+      </w:r>
+    </w:p>
+    <w:p>
+      <w:pPr>
+        <w:pStyle w:val="Titre1"/>
+        <w:rPr>
+          <w:sz w:val="40"/>
+          <w:szCs w:val="40"/>
+        </w:rPr>
+        <w:sectPr>
+          <w:pgSz w:w="16838" w:h="11906" w:orient="landscape"/>
+          <w:pgMar w:top="720" w:right="720" w:bottom="720" w:left="720" w:header="708" w:footer="708" w:gutter="0"/>
+          <w:cols w:space="708"/>
+          <w:docGrid w:linePitch="360"/>
+        </w:sectPr>
+      </w:pPr>
+    </w:p>
+    <w:p>
+      <w:pPr>
+        <w:pStyle w:val="Titre1"/>
+        <w:rPr>
+          <w:sz w:val="40"/>
+          <w:szCs w:val="40"/>
+        </w:rPr>
+      </w:pPr>
+      <w:bookmarkStart w:id="21" w:name="_Toc164273126"/>
+      <w:r>
+        <w:rPr>
+          <w:sz w:val="40"/>
+          <w:szCs w:val="40"/>
+        </w:rPr>
         <w:lastRenderedPageBreak/>
         <w:t xml:space="preserve">2. </w:t>
       </w:r>
@@ -2557,7 +3428,7 @@
         </w:rPr>
         <w:t>Cas d’utilisations</w:t>
       </w:r>
-      <w:bookmarkEnd w:id="16"/>
+      <w:bookmarkEnd w:id="21"/>
     </w:p>
     <w:p/>
     <w:p>
@@ -2568,7 +3439,7 @@
           <w:szCs w:val="32"/>
         </w:rPr>
       </w:pPr>
-      <w:bookmarkStart w:id="17" w:name="_Toc163991789"/>
+      <w:bookmarkStart w:id="22" w:name="_Toc164273127"/>
       <w:r>
         <w:rPr>
           <w:sz w:val="32"/>
@@ -2583,7 +3454,7 @@
         </w:rPr>
         <w:t>Contexte</w:t>
       </w:r>
-      <w:bookmarkEnd w:id="17"/>
+      <w:bookmarkEnd w:id="22"/>
     </w:p>
     <w:p>
       <w:pPr>
@@ -2617,7 +3488,7 @@
           <w:szCs w:val="32"/>
         </w:rPr>
       </w:pPr>
-      <w:bookmarkStart w:id="18" w:name="_Toc163991790"/>
+      <w:bookmarkStart w:id="23" w:name="_Toc164273128"/>
       <w:r>
         <w:rPr>
           <w:sz w:val="32"/>
@@ -2632,7 +3503,7 @@
         </w:rPr>
         <w:t>Fonctionnalités générales</w:t>
       </w:r>
-      <w:bookmarkEnd w:id="18"/>
+      <w:bookmarkEnd w:id="23"/>
     </w:p>
     <w:p>
       <w:pPr>
@@ -2771,7 +3642,7 @@
           <w:szCs w:val="32"/>
         </w:rPr>
       </w:pPr>
-      <w:bookmarkStart w:id="19" w:name="_Toc163991791"/>
+      <w:bookmarkStart w:id="24" w:name="_Toc164273129"/>
       <w:r>
         <w:rPr>
           <w:sz w:val="32"/>
@@ -2786,7 +3657,7 @@
         </w:rPr>
         <w:t>Diagramme de cas d’utilisation</w:t>
       </w:r>
-      <w:bookmarkEnd w:id="19"/>
+      <w:bookmarkEnd w:id="24"/>
     </w:p>
     <w:p>
       <w:pPr>
@@ -2818,7 +3689,7 @@
                     <pic:cNvPicPr/>
                   </pic:nvPicPr>
                   <pic:blipFill>
-                    <a:blip r:embed="rId8"/>
+                    <a:blip r:embed="rId12"/>
                     <a:stretch>
                       <a:fillRect/>
                     </a:stretch>
@@ -2856,7 +3727,7 @@
           <w:szCs w:val="32"/>
         </w:rPr>
       </w:pPr>
-      <w:bookmarkStart w:id="20" w:name="_Toc163991792"/>
+      <w:bookmarkStart w:id="25" w:name="_Toc164273130"/>
       <w:r>
         <w:rPr>
           <w:sz w:val="32"/>
@@ -2878,7 +3749,7 @@
         </w:rPr>
         <w:t>Importer des machines</w:t>
       </w:r>
-      <w:bookmarkEnd w:id="20"/>
+      <w:bookmarkEnd w:id="25"/>
     </w:p>
     <w:p/>
     <w:p>
@@ -3573,7 +4444,7 @@
                     </pic:cNvPicPr>
                   </pic:nvPicPr>
                   <pic:blipFill>
-                    <a:blip r:embed="rId9">
+                    <a:blip r:embed="rId13">
                       <a:extLst>
                         <a:ext uri="{28A0092B-C50C-407E-A947-70E740481C1C}">
                           <a14:useLocalDpi xmlns:a14="http://schemas.microsoft.com/office/drawing/2010/main" val="0"/>
@@ -3663,7 +4534,7 @@
                     </pic:cNvPicPr>
                   </pic:nvPicPr>
                   <pic:blipFill>
-                    <a:blip r:embed="rId10">
+                    <a:blip r:embed="rId14">
                       <a:extLst>
                         <a:ext uri="{28A0092B-C50C-407E-A947-70E740481C1C}">
                           <a14:useLocalDpi xmlns:a14="http://schemas.microsoft.com/office/drawing/2010/main" val="0"/>
@@ -3721,7 +4592,7 @@
           <w:szCs w:val="32"/>
         </w:rPr>
       </w:pPr>
-      <w:bookmarkStart w:id="21" w:name="_Toc163991793"/>
+      <w:bookmarkStart w:id="26" w:name="_Toc164273131"/>
       <w:r>
         <w:rPr>
           <w:sz w:val="32"/>
@@ -3751,7 +4622,7 @@
         </w:rPr>
         <w:t>importés</w:t>
       </w:r>
-      <w:bookmarkEnd w:id="21"/>
+      <w:bookmarkEnd w:id="26"/>
     </w:p>
     <w:p/>
     <w:p>
@@ -4246,7 +5117,7 @@
                     </pic:cNvPicPr>
                   </pic:nvPicPr>
                   <pic:blipFill>
-                    <a:blip r:embed="rId11">
+                    <a:blip r:embed="rId15">
                       <a:extLst>
                         <a:ext uri="{28A0092B-C50C-407E-A947-70E740481C1C}">
                           <a14:useLocalDpi xmlns:a14="http://schemas.microsoft.com/office/drawing/2010/main" val="0"/>
@@ -4343,7 +5214,7 @@
                     </pic:cNvPicPr>
                   </pic:nvPicPr>
                   <pic:blipFill>
-                    <a:blip r:embed="rId12" cstate="print">
+                    <a:blip r:embed="rId16" cstate="print">
                       <a:extLst>
                         <a:ext uri="{28A0092B-C50C-407E-A947-70E740481C1C}">
                           <a14:useLocalDpi xmlns:a14="http://schemas.microsoft.com/office/drawing/2010/main" val="0"/>
@@ -4383,7 +5254,7 @@
           <w:szCs w:val="32"/>
         </w:rPr>
       </w:pPr>
-      <w:bookmarkStart w:id="22" w:name="_Toc163991794"/>
+      <w:bookmarkStart w:id="27" w:name="_Toc164273132"/>
       <w:r>
         <w:rPr>
           <w:sz w:val="32"/>
@@ -4427,7 +5298,7 @@
         </w:rPr>
         <w:t>ce</w:t>
       </w:r>
-      <w:bookmarkEnd w:id="22"/>
+      <w:bookmarkEnd w:id="27"/>
     </w:p>
     <w:p/>
     <w:p>
@@ -4462,28 +5333,33 @@
         </w:rPr>
         <w:t xml:space="preserve">L’ingénieur </w:t>
       </w:r>
-      <w:proofErr w:type="spellStart"/>
-      <w:r>
-        <w:rPr>
-          <w:sz w:val="24"/>
-          <w:szCs w:val="24"/>
-        </w:rPr>
-        <w:t>appuye</w:t>
-      </w:r>
-      <w:proofErr w:type="spellEnd"/>
-      <w:r>
-        <w:rPr>
-          <w:sz w:val="24"/>
-          <w:szCs w:val="24"/>
-        </w:rPr>
-        <w:t xml:space="preserve"> sur un bouton </w:t>
-      </w:r>
-      <w:r>
-        <w:rPr>
-          <w:sz w:val="24"/>
-          <w:szCs w:val="24"/>
-        </w:rPr>
-        <w:t>DE</w:t>
+      <w:r>
+        <w:rPr>
+          <w:sz w:val="24"/>
+          <w:szCs w:val="24"/>
+        </w:rPr>
+        <w:t>appu</w:t>
+      </w:r>
+      <w:r>
+        <w:rPr>
+          <w:sz w:val="24"/>
+          <w:szCs w:val="24"/>
+        </w:rPr>
+        <w:t>i</w:t>
+      </w:r>
+      <w:r>
+        <w:rPr>
+          <w:sz w:val="24"/>
+          <w:szCs w:val="24"/>
+        </w:rPr>
+        <w:t xml:space="preserve">e sur un bouton </w:t>
+      </w:r>
+      <w:r>
+        <w:rPr>
+          <w:sz w:val="24"/>
+          <w:szCs w:val="24"/>
+        </w:rPr>
+        <w:t>de</w:t>
       </w:r>
       <w:r>
         <w:rPr>
@@ -5010,7 +5886,15 @@
                 <w:sz w:val="24"/>
                 <w:szCs w:val="24"/>
               </w:rPr>
-              <w:t>Il calcule ensuite la meilleure attribution possible des fréquences pour chaque canal, en tenant compte des paramètres définis.</w:t>
+              <w:t xml:space="preserve">Il calcule ensuite la meilleure attribution possible des fréquences </w:t>
+            </w:r>
+            <w:r>
+              <w:rPr>
+                <w:sz w:val="24"/>
+                <w:szCs w:val="24"/>
+              </w:rPr>
+              <w:lastRenderedPageBreak/>
+              <w:t>pour chaque canal, en tenant compte des paramètres définis.</w:t>
             </w:r>
           </w:p>
           <w:p>
@@ -5574,6 +6458,7 @@
           <w:sz w:val="24"/>
           <w:szCs w:val="24"/>
         </w:rPr>
+        <w:lastRenderedPageBreak/>
         <w:t>Condition initiale :</w:t>
       </w:r>
       <w:r>
@@ -5648,15 +6533,7 @@
           <w:sz w:val="24"/>
           <w:szCs w:val="24"/>
         </w:rPr>
-        <w:t xml:space="preserve">Le </w:t>
-      </w:r>
-      <w:r>
-        <w:rPr>
-          <w:sz w:val="24"/>
-          <w:szCs w:val="24"/>
-        </w:rPr>
-        <w:lastRenderedPageBreak/>
-        <w:t>système affiche un message d'erreur technique spécifiant la nature du problème.</w:t>
+        <w:t>Le système affiche un message d'erreur technique spécifiant la nature du problème.</w:t>
       </w:r>
       <w:r>
         <w:rPr>
@@ -5744,7 +6621,7 @@
                     </pic:cNvPicPr>
                   </pic:nvPicPr>
                   <pic:blipFill>
-                    <a:blip r:embed="rId13">
+                    <a:blip r:embed="rId17">
                       <a:extLst>
                         <a:ext uri="{28A0092B-C50C-407E-A947-70E740481C1C}">
                           <a14:useLocalDpi xmlns:a14="http://schemas.microsoft.com/office/drawing/2010/main" val="0"/>
@@ -5784,7 +6661,6 @@
           <w:szCs w:val="32"/>
         </w:rPr>
       </w:pPr>
-      <w:bookmarkStart w:id="23" w:name="_Toc163991795"/>
       <w:r>
         <w:rPr>
           <w:sz w:val="32"/>
@@ -5792,6 +6668,7 @@
         </w:rPr>
         <w:t xml:space="preserve">2.3.4 </w:t>
       </w:r>
+      <w:bookmarkStart w:id="28" w:name="_Toc164273133"/>
       <w:r>
         <w:rPr>
           <w:sz w:val="32"/>
@@ -5799,14 +6676,9 @@
         </w:rPr>
         <w:t>Sauvegarder et charger une session</w:t>
       </w:r>
-      <w:bookmarkEnd w:id="23"/>
-    </w:p>
-    <w:p>
-      <w:pPr>
-        <w:pStyle w:val="Paragraphedeliste"/>
-        <w:ind w:left="1080"/>
-      </w:pPr>
-    </w:p>
+      <w:bookmarkEnd w:id="28"/>
+    </w:p>
+    <w:p/>
     <w:p>
       <w:pPr>
         <w:jc w:val="both"/>
@@ -6158,6 +7030,7 @@
                 <w:sz w:val="24"/>
                 <w:szCs w:val="24"/>
               </w:rPr>
+              <w:lastRenderedPageBreak/>
               <w:t>L’ingénieur indique au programme, depuis une base de données, les différentes machines qu’il va utiliser.</w:t>
             </w:r>
           </w:p>
@@ -6845,6 +7718,7 @@
           <w:sz w:val="24"/>
           <w:szCs w:val="24"/>
         </w:rPr>
+        <w:lastRenderedPageBreak/>
         <w:t>Reprise :</w:t>
       </w:r>
       <w:r>
@@ -6859,35 +7733,8 @@
       <w:pPr>
         <w:jc w:val="both"/>
         <w:rPr>
-          <w:b/>
-          <w:bCs/>
-          <w:sz w:val="32"/>
-          <w:szCs w:val="32"/>
-          <w:u w:val="single"/>
-        </w:rPr>
-      </w:pPr>
-    </w:p>
-    <w:p>
-      <w:pPr>
-        <w:jc w:val="both"/>
-        <w:rPr>
-          <w:b/>
-          <w:bCs/>
-          <w:sz w:val="32"/>
-          <w:szCs w:val="32"/>
-          <w:u w:val="single"/>
-        </w:rPr>
-      </w:pPr>
-    </w:p>
-    <w:p>
-      <w:pPr>
-        <w:jc w:val="both"/>
-        <w:rPr>
-          <w:b/>
-          <w:bCs/>
-          <w:sz w:val="32"/>
-          <w:szCs w:val="32"/>
-          <w:u w:val="single"/>
+          <w:sz w:val="24"/>
+          <w:szCs w:val="24"/>
         </w:rPr>
       </w:pPr>
     </w:p>
@@ -6912,7 +7759,7 @@
     </w:p>
     <w:p>
       <w:pPr>
-        <w:jc w:val="both"/>
+        <w:jc w:val="center"/>
         <w:rPr>
           <w:sz w:val="24"/>
           <w:szCs w:val="24"/>
@@ -6924,7 +7771,6 @@
           <w:sz w:val="24"/>
           <w:szCs w:val="24"/>
         </w:rPr>
-        <w:lastRenderedPageBreak/>
         <w:drawing>
           <wp:inline distT="0" distB="0" distL="0" distR="0" wp14:anchorId="42F9EE72" wp14:editId="221300A7">
             <wp:extent cx="5758815" cy="6944995"/>
@@ -6943,7 +7789,7 @@
                     </pic:cNvPicPr>
                   </pic:nvPicPr>
                   <pic:blipFill>
-                    <a:blip r:embed="rId14">
+                    <a:blip r:embed="rId18">
                       <a:extLst>
                         <a:ext uri="{28A0092B-C50C-407E-A947-70E740481C1C}">
                           <a14:useLocalDpi xmlns:a14="http://schemas.microsoft.com/office/drawing/2010/main" val="0"/>
@@ -6997,15 +7843,6 @@
       <w:pPr>
         <w:jc w:val="both"/>
         <w:rPr>
-          <w:sz w:val="24"/>
-          <w:szCs w:val="24"/>
-        </w:rPr>
-      </w:pPr>
-    </w:p>
-    <w:p>
-      <w:pPr>
-        <w:jc w:val="both"/>
-        <w:rPr>
           <w:b/>
           <w:bCs/>
           <w:sz w:val="32"/>
@@ -7043,7 +7880,7 @@
     </w:p>
     <w:p>
       <w:pPr>
-        <w:jc w:val="both"/>
+        <w:jc w:val="center"/>
         <w:rPr>
           <w:sz w:val="24"/>
           <w:szCs w:val="24"/>
@@ -7056,9 +7893,9 @@
           <w:szCs w:val="24"/>
         </w:rPr>
         <w:drawing>
-          <wp:inline distT="0" distB="0" distL="0" distR="0" wp14:anchorId="3FDD6687" wp14:editId="15EB25D4">
-            <wp:extent cx="8199120" cy="5322728"/>
-            <wp:effectExtent l="0" t="0" r="0" b="0"/>
+          <wp:inline distT="0" distB="0" distL="0" distR="0" wp14:anchorId="3FDD6687" wp14:editId="0BE3E4A4">
+            <wp:extent cx="8744607" cy="5676849"/>
+            <wp:effectExtent l="0" t="0" r="0" b="635"/>
             <wp:docPr id="1345470579" name="Image 13"/>
             <wp:cNvGraphicFramePr>
               <a:graphicFrameLocks xmlns:a="http://schemas.openxmlformats.org/drawingml/2006/main" noChangeAspect="1"/>
@@ -7073,7 +7910,7 @@
                     </pic:cNvPicPr>
                   </pic:nvPicPr>
                   <pic:blipFill>
-                    <a:blip r:embed="rId15">
+                    <a:blip r:embed="rId19">
                       <a:extLst>
                         <a:ext uri="{28A0092B-C50C-407E-A947-70E740481C1C}">
                           <a14:useLocalDpi xmlns:a14="http://schemas.microsoft.com/office/drawing/2010/main" val="0"/>
@@ -7088,7 +7925,7 @@
                   <pic:spPr bwMode="auto">
                     <a:xfrm>
                       <a:off x="0" y="0"/>
-                      <a:ext cx="8221598" cy="5337320"/>
+                      <a:ext cx="8788490" cy="5705337"/>
                     </a:xfrm>
                     <a:prstGeom prst="rect">
                       <a:avLst/>
@@ -7129,7 +7966,7 @@
           <w:szCs w:val="32"/>
         </w:rPr>
       </w:pPr>
-      <w:bookmarkStart w:id="24" w:name="_Toc163991796"/>
+      <w:bookmarkStart w:id="29" w:name="_Toc164273134"/>
       <w:r>
         <w:rPr>
           <w:sz w:val="32"/>
@@ -7159,7 +7996,7 @@
         </w:rPr>
         <w:t xml:space="preserve"> sur réseau des paramètres</w:t>
       </w:r>
-      <w:bookmarkEnd w:id="24"/>
+      <w:bookmarkEnd w:id="29"/>
     </w:p>
     <w:p/>
     <w:p>
@@ -7864,30 +8701,6 @@
       <w:pPr>
         <w:jc w:val="both"/>
         <w:rPr>
-          <w:b/>
-          <w:bCs/>
-          <w:sz w:val="24"/>
-          <w:szCs w:val="24"/>
-          <w:u w:val="single"/>
-        </w:rPr>
-      </w:pPr>
-    </w:p>
-    <w:p>
-      <w:pPr>
-        <w:jc w:val="both"/>
-        <w:rPr>
-          <w:b/>
-          <w:bCs/>
-          <w:sz w:val="24"/>
-          <w:szCs w:val="24"/>
-          <w:u w:val="single"/>
-        </w:rPr>
-      </w:pPr>
-    </w:p>
-    <w:p>
-      <w:pPr>
-        <w:jc w:val="both"/>
-        <w:rPr>
           <w:sz w:val="24"/>
           <w:szCs w:val="24"/>
         </w:rPr>
@@ -7955,7 +8768,7 @@
                     </pic:cNvPicPr>
                   </pic:nvPicPr>
                   <pic:blipFill>
-                    <a:blip r:embed="rId16" cstate="print">
+                    <a:blip r:embed="rId20" cstate="print">
                       <a:extLst>
                         <a:ext uri="{28A0092B-C50C-407E-A947-70E740481C1C}">
                           <a14:useLocalDpi xmlns:a14="http://schemas.microsoft.com/office/drawing/2010/main" val="0"/>
@@ -8009,7 +8822,7 @@
     </w:p>
     <w:p>
       <w:pPr>
-        <w:jc w:val="both"/>
+        <w:jc w:val="center"/>
         <w:rPr>
           <w:sz w:val="24"/>
           <w:szCs w:val="24"/>
@@ -8029,9 +8842,9 @@
           <w:szCs w:val="24"/>
         </w:rPr>
         <w:drawing>
-          <wp:inline distT="0" distB="0" distL="0" distR="0" wp14:anchorId="5651672C" wp14:editId="38F1765B">
-            <wp:extent cx="8952261" cy="5105400"/>
-            <wp:effectExtent l="0" t="0" r="1270" b="0"/>
+          <wp:inline distT="0" distB="0" distL="0" distR="0" wp14:anchorId="5651672C" wp14:editId="28CEE7E5">
+            <wp:extent cx="9675630" cy="5517931"/>
+            <wp:effectExtent l="0" t="0" r="1905" b="6985"/>
             <wp:docPr id="1015176586" name="Image 14"/>
             <wp:cNvGraphicFramePr>
               <a:graphicFrameLocks xmlns:a="http://schemas.openxmlformats.org/drawingml/2006/main" noChangeAspect="1"/>
@@ -8046,7 +8859,7 @@
                     </pic:cNvPicPr>
                   </pic:nvPicPr>
                   <pic:blipFill>
-                    <a:blip r:embed="rId17">
+                    <a:blip r:embed="rId21">
                       <a:extLst>
                         <a:ext uri="{28A0092B-C50C-407E-A947-70E740481C1C}">
                           <a14:useLocalDpi xmlns:a14="http://schemas.microsoft.com/office/drawing/2010/main" val="0"/>
@@ -8061,7 +8874,7 @@
                   <pic:spPr bwMode="auto">
                     <a:xfrm>
                       <a:off x="0" y="0"/>
-                      <a:ext cx="8958718" cy="5109082"/>
+                      <a:ext cx="9689275" cy="5525713"/>
                     </a:xfrm>
                     <a:prstGeom prst="rect">
                       <a:avLst/>
@@ -8088,9 +8901,9 @@
           <w:lang w:eastAsia="fr-BE"/>
         </w:rPr>
       </w:pPr>
-      <w:bookmarkStart w:id="25" w:name="_Toc163938219"/>
-      <w:bookmarkStart w:id="26" w:name="_Toc163938453"/>
-      <w:bookmarkStart w:id="27" w:name="_Toc163991797"/>
+      <w:bookmarkStart w:id="30" w:name="_Toc163938219"/>
+      <w:bookmarkStart w:id="31" w:name="_Toc163938453"/>
+      <w:bookmarkStart w:id="32" w:name="_Toc164273135"/>
       <w:r>
         <w:rPr>
           <w:rFonts w:eastAsia="Times New Roman"/>
@@ -8146,9 +8959,9 @@
         </w:rPr>
         <w:t>tilisation</w:t>
       </w:r>
-      <w:bookmarkEnd w:id="25"/>
-      <w:bookmarkEnd w:id="26"/>
-      <w:bookmarkEnd w:id="27"/>
+      <w:bookmarkEnd w:id="30"/>
+      <w:bookmarkEnd w:id="31"/>
+      <w:bookmarkEnd w:id="32"/>
     </w:p>
     <w:p>
       <w:pPr>
@@ -8182,10 +8995,10 @@
       <w:tblGrid>
         <w:gridCol w:w="1387"/>
         <w:gridCol w:w="3646"/>
-        <w:gridCol w:w="1214"/>
-        <w:gridCol w:w="1944"/>
-        <w:gridCol w:w="1345"/>
-        <w:gridCol w:w="844"/>
+        <w:gridCol w:w="1146"/>
+        <w:gridCol w:w="1834"/>
+        <w:gridCol w:w="1269"/>
+        <w:gridCol w:w="1098"/>
       </w:tblGrid>
       <w:tr>
         <w:trPr>
@@ -8315,7 +9128,7 @@
               <w:rPr>
                 <w:lang w:eastAsia="fr-BE"/>
               </w:rPr>
-              <w:t>Risque</w:t>
+              <w:t>Priorité</w:t>
             </w:r>
           </w:p>
         </w:tc>
@@ -8448,7 +9261,7 @@
               <w:rPr>
                 <w:lang w:eastAsia="fr-BE"/>
               </w:rPr>
-              <w:t>Faible</w:t>
+              <w:t>Elevé</w:t>
             </w:r>
           </w:p>
         </w:tc>
@@ -8576,7 +9389,7 @@
               <w:rPr>
                 <w:lang w:eastAsia="fr-BE"/>
               </w:rPr>
-              <w:t>Faible</w:t>
+              <w:t>Elevé</w:t>
             </w:r>
           </w:p>
         </w:tc>
@@ -8709,7 +9522,7 @@
               <w:rPr>
                 <w:lang w:eastAsia="fr-BE"/>
               </w:rPr>
-              <w:t>Faible</w:t>
+              <w:t>Moyenne</w:t>
             </w:r>
           </w:p>
         </w:tc>
@@ -8837,7 +9650,7 @@
               <w:rPr>
                 <w:lang w:eastAsia="fr-BE"/>
               </w:rPr>
-              <w:t>Elevé</w:t>
+              <w:t>Moyenne</w:t>
             </w:r>
           </w:p>
         </w:tc>
@@ -9226,7 +10039,7 @@
       <w:pPr>
         <w:pStyle w:val="Titre1"/>
       </w:pPr>
-      <w:bookmarkStart w:id="28" w:name="_Toc163991798"/>
+      <w:bookmarkStart w:id="33" w:name="_Toc164273136"/>
       <w:r>
         <w:lastRenderedPageBreak/>
         <w:t xml:space="preserve">3 </w:t>
@@ -9237,7 +10050,7 @@
       <w:r>
         <w:t xml:space="preserve"> de toute l’application</w:t>
       </w:r>
-      <w:bookmarkEnd w:id="28"/>
+      <w:bookmarkEnd w:id="33"/>
     </w:p>
     <w:p>
       <w:pPr>
@@ -9277,7 +10090,7 @@
                     </pic:cNvPicPr>
                   </pic:nvPicPr>
                   <pic:blipFill>
-                    <a:blip r:embed="rId18">
+                    <a:blip r:embed="rId22">
                       <a:extLst>
                         <a:ext uri="{28A0092B-C50C-407E-A947-70E740481C1C}">
                           <a14:useLocalDpi xmlns:a14="http://schemas.microsoft.com/office/drawing/2010/main" val="0"/>
@@ -9448,6 +10261,7 @@
           <w:szCs w:val="24"/>
           <w:u w:val="single"/>
         </w:rPr>
+        <w:lastRenderedPageBreak/>
         <w:t>Paramétrage des appareils :</w:t>
       </w:r>
     </w:p>
@@ -9464,7 +10278,6 @@
           <w:sz w:val="24"/>
           <w:szCs w:val="24"/>
         </w:rPr>
-        <w:lastRenderedPageBreak/>
         <w:t>Indépendamment de la session chargée ou nouvelle, l'utilisateur peut paramétrer chaque appareil. Ceci inclut l'attribution de noms aux appareils, la définition des fréquences, la configuration des plages horaires d'utilisation, et la définition des zones d'utilisation. Ce paramétrage est représenté sous forme de boucle, permettant de configurer plusieurs appareils.</w:t>
       </w:r>
     </w:p>
@@ -9675,16 +10488,23 @@
       <w:pPr>
         <w:pStyle w:val="Titre1"/>
       </w:pPr>
-      <w:bookmarkStart w:id="29" w:name="_Toc163991799"/>
+      <w:bookmarkStart w:id="34" w:name="_Toc164273137"/>
       <w:r>
         <w:lastRenderedPageBreak/>
         <w:t>4.Diagramme de classes</w:t>
       </w:r>
-      <w:bookmarkEnd w:id="29"/>
+      <w:bookmarkEnd w:id="34"/>
     </w:p>
     <w:p>
       <w:pPr>
         <w:jc w:val="center"/>
+        <w:sectPr>
+          <w:type w:val="continuous"/>
+          <w:pgSz w:w="11906" w:h="16838" w:code="9"/>
+          <w:pgMar w:top="720" w:right="720" w:bottom="720" w:left="720" w:header="708" w:footer="708" w:gutter="0"/>
+          <w:cols w:space="708"/>
+          <w:docGrid w:linePitch="360"/>
+        </w:sectPr>
       </w:pPr>
       <w:r>
         <w:rPr>
@@ -9708,7 +10528,7 @@
                     </pic:cNvPicPr>
                   </pic:nvPicPr>
                   <pic:blipFill>
-                    <a:blip r:embed="rId19">
+                    <a:blip r:embed="rId23">
                       <a:extLst>
                         <a:ext uri="{28A0092B-C50C-407E-A947-70E740481C1C}">
                           <a14:useLocalDpi xmlns:a14="http://schemas.microsoft.com/office/drawing/2010/main" val="0"/>
@@ -9742,192 +10562,23 @@
     </w:p>
     <w:p>
       <w:pPr>
-        <w:jc w:val="both"/>
-        <w:rPr>
-          <w:sz w:val="24"/>
-          <w:szCs w:val="24"/>
-        </w:rPr>
-      </w:pPr>
-    </w:p>
-    <w:p>
-      <w:pPr>
-        <w:jc w:val="both"/>
-        <w:rPr>
-          <w:b/>
-          <w:bCs/>
-          <w:sz w:val="24"/>
-          <w:szCs w:val="24"/>
-          <w:u w:val="single"/>
-        </w:rPr>
-        <w:sectPr>
-          <w:type w:val="continuous"/>
-          <w:pgSz w:w="11906" w:h="16838" w:code="9"/>
-          <w:pgMar w:top="720" w:right="720" w:bottom="720" w:left="720" w:header="708" w:footer="708" w:gutter="0"/>
-          <w:cols w:space="708"/>
-          <w:docGrid w:linePitch="360"/>
-        </w:sectPr>
-      </w:pPr>
-    </w:p>
-    <w:p>
-      <w:pPr>
         <w:pStyle w:val="Titre1"/>
       </w:pPr>
-      <w:bookmarkStart w:id="30" w:name="_Toc163991800"/>
+      <w:bookmarkStart w:id="35" w:name="_Toc164273139"/>
       <w:r>
         <w:lastRenderedPageBreak/>
-        <w:t>5.</w:t>
+        <w:t>5</w:t>
+      </w:r>
+      <w:r>
+        <w:t>.</w:t>
       </w:r>
       <w:r>
         <w:t xml:space="preserve"> </w:t>
       </w:r>
       <w:r>
-        <w:t>Les classes participatives</w:t>
-      </w:r>
-      <w:bookmarkEnd w:id="30"/>
-    </w:p>
-    <w:p>
-      <w:pPr>
-        <w:jc w:val="both"/>
-        <w:rPr>
-          <w:sz w:val="24"/>
-          <w:szCs w:val="24"/>
-        </w:rPr>
-      </w:pPr>
-    </w:p>
-    <w:p>
-      <w:pPr>
-        <w:jc w:val="center"/>
-        <w:rPr>
-          <w:sz w:val="24"/>
-          <w:szCs w:val="24"/>
-        </w:rPr>
-      </w:pPr>
-      <w:r>
-        <w:rPr>
-          <w:noProof/>
-          <w:sz w:val="24"/>
-          <w:szCs w:val="24"/>
-        </w:rPr>
-        <w:drawing>
-          <wp:inline distT="0" distB="0" distL="0" distR="0" wp14:anchorId="4435BD78" wp14:editId="5ABCA9E2">
-            <wp:extent cx="9504045" cy="2836420"/>
-            <wp:effectExtent l="0" t="0" r="1905" b="2540"/>
-            <wp:docPr id="1961205013" name="Image 18"/>
-            <wp:cNvGraphicFramePr>
-              <a:graphicFrameLocks xmlns:a="http://schemas.openxmlformats.org/drawingml/2006/main" noChangeAspect="1"/>
-            </wp:cNvGraphicFramePr>
-            <a:graphic xmlns:a="http://schemas.openxmlformats.org/drawingml/2006/main">
-              <a:graphicData uri="http://schemas.openxmlformats.org/drawingml/2006/picture">
-                <pic:pic xmlns:pic="http://schemas.openxmlformats.org/drawingml/2006/picture">
-                  <pic:nvPicPr>
-                    <pic:cNvPr id="0" name="Picture 18"/>
-                    <pic:cNvPicPr>
-                      <a:picLocks noChangeAspect="1" noChangeArrowheads="1"/>
-                    </pic:cNvPicPr>
-                  </pic:nvPicPr>
-                  <pic:blipFill>
-                    <a:blip r:embed="rId20" cstate="print">
-                      <a:extLst>
-                        <a:ext uri="{28A0092B-C50C-407E-A947-70E740481C1C}">
-                          <a14:useLocalDpi xmlns:a14="http://schemas.microsoft.com/office/drawing/2010/main" val="0"/>
-                        </a:ext>
-                      </a:extLst>
-                    </a:blip>
-                    <a:srcRect/>
-                    <a:stretch>
-                      <a:fillRect/>
-                    </a:stretch>
-                  </pic:blipFill>
-                  <pic:spPr bwMode="auto">
-                    <a:xfrm>
-                      <a:off x="0" y="0"/>
-                      <a:ext cx="9772137" cy="2916430"/>
-                    </a:xfrm>
-                    <a:prstGeom prst="rect">
-                      <a:avLst/>
-                    </a:prstGeom>
-                    <a:noFill/>
-                    <a:ln>
-                      <a:noFill/>
-                    </a:ln>
-                  </pic:spPr>
-                </pic:pic>
-              </a:graphicData>
-            </a:graphic>
-          </wp:inline>
-        </w:drawing>
-      </w:r>
-    </w:p>
-    <w:p>
-      <w:pPr>
-        <w:jc w:val="both"/>
-        <w:rPr>
-          <w:sz w:val="24"/>
-          <w:szCs w:val="24"/>
-        </w:rPr>
-      </w:pPr>
-    </w:p>
-    <w:p>
-      <w:pPr>
-        <w:jc w:val="both"/>
-        <w:rPr>
-          <w:b/>
-          <w:bCs/>
-          <w:sz w:val="32"/>
-          <w:szCs w:val="32"/>
-          <w:u w:val="single"/>
-        </w:rPr>
-      </w:pPr>
-    </w:p>
-    <w:p>
-      <w:pPr>
-        <w:jc w:val="both"/>
-        <w:rPr>
-          <w:sz w:val="32"/>
-          <w:szCs w:val="32"/>
-        </w:rPr>
-      </w:pPr>
-    </w:p>
-    <w:p>
-      <w:pPr>
-        <w:jc w:val="both"/>
-        <w:rPr>
-          <w:b/>
-          <w:bCs/>
-          <w:sz w:val="32"/>
-          <w:szCs w:val="32"/>
-          <w:u w:val="single"/>
-        </w:rPr>
-      </w:pPr>
-    </w:p>
-    <w:p>
-      <w:pPr>
-        <w:jc w:val="both"/>
-        <w:rPr>
-          <w:b/>
-          <w:bCs/>
-          <w:sz w:val="32"/>
-          <w:szCs w:val="32"/>
-          <w:u w:val="single"/>
-        </w:rPr>
-      </w:pPr>
-    </w:p>
-    <w:p>
-      <w:pPr>
-        <w:pStyle w:val="Titre1"/>
-      </w:pPr>
-      <w:bookmarkStart w:id="31" w:name="_Toc163991801"/>
-      <w:r>
-        <w:lastRenderedPageBreak/>
-        <w:t>6.</w:t>
-      </w:r>
-      <w:r>
-        <w:t xml:space="preserve"> </w:t>
-      </w:r>
-      <w:r>
         <w:t>Diagramme d’objets Jacobson</w:t>
       </w:r>
-      <w:bookmarkEnd w:id="31"/>
+      <w:bookmarkEnd w:id="35"/>
     </w:p>
     <w:p>
       <w:pPr>
@@ -9961,7 +10612,7 @@
                     </pic:cNvPicPr>
                   </pic:nvPicPr>
                   <pic:blipFill>
-                    <a:blip r:embed="rId21">
+                    <a:blip r:embed="rId24">
                       <a:extLst>
                         <a:ext uri="{28A0092B-C50C-407E-A947-70E740481C1C}">
                           <a14:useLocalDpi xmlns:a14="http://schemas.microsoft.com/office/drawing/2010/main" val="0"/>
@@ -9995,24 +10646,23 @@
     </w:p>
     <w:p>
       <w:pPr>
-        <w:jc w:val="both"/>
-        <w:rPr>
-          <w:sz w:val="24"/>
-          <w:szCs w:val="24"/>
-        </w:rPr>
-      </w:pPr>
-    </w:p>
-    <w:p>
-      <w:pPr>
         <w:pStyle w:val="Titre1"/>
       </w:pPr>
+      <w:bookmarkStart w:id="36" w:name="_Toc164273140"/>
+      <w:r>
+        <w:br w:type="page"/>
+      </w:r>
       <w:r>
         <w:lastRenderedPageBreak/>
         <w:t>7.</w:t>
       </w:r>
       <w:r>
-        <w:t xml:space="preserve"> Glossaire</w:t>
-      </w:r>
+        <w:t xml:space="preserve"> </w:t>
+      </w:r>
+      <w:r>
+        <w:t>Glossaire</w:t>
+      </w:r>
+      <w:bookmarkEnd w:id="36"/>
     </w:p>
     <w:p>
       <w:pPr>
@@ -10332,645 +10982,13 @@
       </w:pPr>
       <w:r>
         <w:rPr>
-          <w:b/>
-          <w:bCs/>
-          <w:sz w:val="24"/>
-          <w:szCs w:val="24"/>
-        </w:rPr>
-        <w:t>Exportation PDF/ réseau :</w:t>
-      </w:r>
-      <w:r>
-        <w:rPr>
-          <w:sz w:val="24"/>
-          <w:szCs w:val="24"/>
-        </w:rPr>
-        <w:t xml:space="preserve"> La capacité du logiciel </w:t>
-      </w:r>
-      <w:proofErr w:type="spellStart"/>
-      <w:r>
-        <w:rPr>
-          <w:sz w:val="24"/>
-          <w:szCs w:val="24"/>
-        </w:rPr>
-        <w:t>RF_Go</w:t>
-      </w:r>
-      <w:proofErr w:type="spellEnd"/>
-      <w:r>
-        <w:rPr>
-          <w:sz w:val="24"/>
-          <w:szCs w:val="24"/>
-        </w:rPr>
-        <w:t xml:space="preserve"> à générer des rapports de configuration en format PDF ou à envoyer des configurations directement aux appareils via le réseau.</w:t>
-      </w:r>
-    </w:p>
-    <w:p>
-      <w:pPr>
-        <w:jc w:val="both"/>
-        <w:rPr>
-          <w:sz w:val="24"/>
-          <w:szCs w:val="24"/>
-        </w:rPr>
-      </w:pPr>
-      <w:r>
-        <w:rPr>
-          <w:b/>
-          <w:bCs/>
-          <w:sz w:val="24"/>
-          <w:szCs w:val="24"/>
-        </w:rPr>
-        <w:t>TCP/UDP :</w:t>
-      </w:r>
-      <w:r>
-        <w:rPr>
-          <w:sz w:val="24"/>
-          <w:szCs w:val="24"/>
-        </w:rPr>
-        <w:t xml:space="preserve"> Protocoles de communication utilisés par </w:t>
-      </w:r>
-      <w:proofErr w:type="spellStart"/>
-      <w:r>
-        <w:rPr>
-          <w:sz w:val="24"/>
-          <w:szCs w:val="24"/>
-        </w:rPr>
-        <w:t>RF_Go</w:t>
-      </w:r>
-      <w:proofErr w:type="spellEnd"/>
-      <w:r>
-        <w:rPr>
-          <w:sz w:val="24"/>
-          <w:szCs w:val="24"/>
-        </w:rPr>
-        <w:t xml:space="preserve"> pour l'exportation des configurations sur le réseau. TCP (Transmission Control Protocol) est utilisé pour des transmissions fiables, tandis que UDP (User </w:t>
-      </w:r>
-      <w:proofErr w:type="spellStart"/>
-      <w:r>
-        <w:rPr>
-          <w:sz w:val="24"/>
-          <w:szCs w:val="24"/>
-        </w:rPr>
-        <w:t>Datagram</w:t>
-      </w:r>
-      <w:proofErr w:type="spellEnd"/>
-      <w:r>
-        <w:rPr>
-          <w:sz w:val="24"/>
-          <w:szCs w:val="24"/>
-        </w:rPr>
-        <w:t xml:space="preserve"> Protocol) est utilisé pour des transmissions plus rapides mais sans garantie de livraison.</w:t>
-      </w:r>
-    </w:p>
-    <w:p>
-      <w:pPr>
-        <w:jc w:val="both"/>
-        <w:rPr>
-          <w:sz w:val="24"/>
-          <w:szCs w:val="24"/>
-        </w:rPr>
-      </w:pPr>
-    </w:p>
-    <w:p>
-      <w:pPr>
-        <w:jc w:val="both"/>
-        <w:rPr>
-          <w:sz w:val="24"/>
-          <w:szCs w:val="24"/>
-        </w:rPr>
-      </w:pPr>
-    </w:p>
-    <w:p>
-      <w:pPr>
-        <w:jc w:val="both"/>
-        <w:rPr>
-          <w:sz w:val="24"/>
-          <w:szCs w:val="24"/>
-        </w:rPr>
-      </w:pPr>
-    </w:p>
-    <w:p>
-      <w:pPr>
-        <w:jc w:val="both"/>
-        <w:rPr>
-          <w:sz w:val="24"/>
-          <w:szCs w:val="24"/>
-        </w:rPr>
-      </w:pPr>
-      <w:r>
-        <w:rPr>
-          <w:sz w:val="24"/>
-          <w:szCs w:val="24"/>
-        </w:rPr>
-        <w:t>---</w:t>
-      </w:r>
-      <w:r>
-        <w:rPr>
-          <w:sz w:val="24"/>
-          <w:szCs w:val="24"/>
-        </w:rPr>
-        <w:t>---------------COURS -------------------------</w:t>
-      </w:r>
-    </w:p>
-    <w:p>
-      <w:pPr>
-        <w:jc w:val="both"/>
-        <w:rPr>
-          <w:sz w:val="24"/>
-          <w:szCs w:val="24"/>
-        </w:rPr>
-      </w:pPr>
-    </w:p>
-    <w:p>
-      <w:pPr>
-        <w:jc w:val="both"/>
-        <w:rPr>
-          <w:sz w:val="24"/>
-          <w:szCs w:val="24"/>
-        </w:rPr>
-      </w:pPr>
-      <w:r>
-        <w:rPr>
-          <w:sz w:val="24"/>
-          <w:szCs w:val="24"/>
-        </w:rPr>
-        <w:t xml:space="preserve">Dans la ligne du temps on fait d’abord : </w:t>
-      </w:r>
-    </w:p>
-    <w:p>
-      <w:pPr>
-        <w:pStyle w:val="Paragraphedeliste"/>
-        <w:numPr>
-          <w:ilvl w:val="0"/>
-          <w:numId w:val="2"/>
-        </w:numPr>
-        <w:jc w:val="both"/>
-        <w:rPr>
-          <w:sz w:val="24"/>
-          <w:szCs w:val="24"/>
-        </w:rPr>
-      </w:pPr>
-      <w:r>
-        <w:rPr>
-          <w:sz w:val="24"/>
-          <w:szCs w:val="24"/>
-        </w:rPr>
-        <w:t>Cahier de charge</w:t>
-      </w:r>
-      <w:r>
-        <w:rPr>
-          <w:sz w:val="24"/>
-          <w:szCs w:val="24"/>
-        </w:rPr>
-        <w:t xml:space="preserve"> (</w:t>
-      </w:r>
-      <w:r>
-        <w:rPr>
-          <w:sz w:val="24"/>
-          <w:szCs w:val="24"/>
-        </w:rPr>
-        <w:t>exigence non fonctionnelle</w:t>
-      </w:r>
-      <w:r>
-        <w:rPr>
-          <w:sz w:val="24"/>
-          <w:szCs w:val="24"/>
-        </w:rPr>
-        <w:t xml:space="preserve"> comme : respecté le RGPD, respect du crypto,) (et exigence fonctionnelle : tout l’applicatif)</w:t>
-      </w:r>
-    </w:p>
-    <w:p>
-      <w:pPr>
-        <w:pStyle w:val="Paragraphedeliste"/>
-        <w:numPr>
-          <w:ilvl w:val="0"/>
-          <w:numId w:val="2"/>
-        </w:numPr>
-        <w:jc w:val="both"/>
-        <w:rPr>
-          <w:sz w:val="24"/>
-          <w:szCs w:val="24"/>
-        </w:rPr>
-      </w:pPr>
-      <w:r>
-        <w:rPr>
-          <w:sz w:val="24"/>
-          <w:szCs w:val="24"/>
-        </w:rPr>
-        <w:t>Maquette interface homme machine</w:t>
-      </w:r>
-      <w:r>
-        <w:rPr>
-          <w:sz w:val="24"/>
-          <w:szCs w:val="24"/>
-        </w:rPr>
-        <w:t xml:space="preserve"> (indiquer les fonctions majeures uniquement)</w:t>
-      </w:r>
-    </w:p>
-    <w:p>
-      <w:pPr>
-        <w:pStyle w:val="Paragraphedeliste"/>
-        <w:numPr>
-          <w:ilvl w:val="0"/>
-          <w:numId w:val="2"/>
-        </w:numPr>
-        <w:jc w:val="both"/>
-        <w:rPr>
-          <w:sz w:val="24"/>
-          <w:szCs w:val="24"/>
-        </w:rPr>
-      </w:pPr>
-      <w:r>
-        <w:rPr>
-          <w:sz w:val="24"/>
-          <w:szCs w:val="24"/>
-        </w:rPr>
-        <w:t xml:space="preserve">Identifier les acteurs en </w:t>
-      </w:r>
-      <w:r>
-        <w:rPr>
-          <w:sz w:val="24"/>
-          <w:szCs w:val="24"/>
-        </w:rPr>
-        <w:t>interaction</w:t>
-      </w:r>
-      <w:r>
-        <w:rPr>
-          <w:sz w:val="24"/>
-          <w:szCs w:val="24"/>
-        </w:rPr>
-        <w:t xml:space="preserve"> avec le système -&gt; qui va jouer ? qui va utiliser l’appli? En deux colonnes (les acteurs primaires, les acteurs secondaires mais ces catégories peuvent venir après)</w:t>
-      </w:r>
-    </w:p>
-    <w:p>
-      <w:pPr>
-        <w:pStyle w:val="Paragraphedeliste"/>
-        <w:numPr>
-          <w:ilvl w:val="0"/>
-          <w:numId w:val="2"/>
-        </w:numPr>
-        <w:jc w:val="both"/>
-        <w:rPr>
-          <w:sz w:val="24"/>
-          <w:szCs w:val="24"/>
-        </w:rPr>
-      </w:pPr>
-      <w:r>
-        <w:rPr>
-          <w:sz w:val="24"/>
-          <w:szCs w:val="24"/>
-        </w:rPr>
-        <w:t>On fait un diagramme de cas d’utilisation (granularité faible)</w:t>
-      </w:r>
-    </w:p>
-    <w:p>
-      <w:pPr>
-        <w:pStyle w:val="Paragraphedeliste"/>
-        <w:ind w:left="1080"/>
-        <w:jc w:val="both"/>
-        <w:rPr>
-          <w:sz w:val="24"/>
-          <w:szCs w:val="24"/>
-        </w:rPr>
-      </w:pPr>
-      <w:r>
-        <w:rPr>
-          <w:sz w:val="24"/>
-          <w:szCs w:val="24"/>
-        </w:rPr>
-        <w:t xml:space="preserve">En diagramme : les acteurs </w:t>
-      </w:r>
-      <w:proofErr w:type="spellStart"/>
-      <w:r>
-        <w:rPr>
-          <w:sz w:val="24"/>
-          <w:szCs w:val="24"/>
-        </w:rPr>
-        <w:t>a</w:t>
-      </w:r>
-      <w:proofErr w:type="spellEnd"/>
-      <w:r>
-        <w:rPr>
-          <w:sz w:val="24"/>
-          <w:szCs w:val="24"/>
-        </w:rPr>
-        <w:t xml:space="preserve"> gauche, une boite avec les utilisations </w:t>
-      </w:r>
-    </w:p>
-    <w:p>
-      <w:pPr>
-        <w:pStyle w:val="Paragraphedeliste"/>
-        <w:numPr>
-          <w:ilvl w:val="0"/>
-          <w:numId w:val="2"/>
-        </w:numPr>
-        <w:jc w:val="both"/>
-        <w:rPr>
-          <w:sz w:val="24"/>
-          <w:szCs w:val="24"/>
-        </w:rPr>
-      </w:pPr>
-      <w:r>
-        <w:rPr>
-          <w:sz w:val="24"/>
-          <w:szCs w:val="24"/>
-        </w:rPr>
-        <w:t>Classement des cas d’utilisation selon leur priorité et risque</w:t>
-      </w:r>
-      <w:r>
-        <w:rPr>
-          <w:sz w:val="24"/>
-          <w:szCs w:val="24"/>
-        </w:rPr>
-        <w:t xml:space="preserve"> (tableau cas, risque, </w:t>
-      </w:r>
-      <w:proofErr w:type="spellStart"/>
-      <w:r>
-        <w:rPr>
-          <w:sz w:val="24"/>
-          <w:szCs w:val="24"/>
-        </w:rPr>
-        <w:t>prorité</w:t>
-      </w:r>
-      <w:proofErr w:type="spellEnd"/>
-      <w:r>
-        <w:rPr>
-          <w:sz w:val="24"/>
-          <w:szCs w:val="24"/>
-        </w:rPr>
-        <w:t>, itération)</w:t>
-      </w:r>
-    </w:p>
-    <w:p>
-      <w:pPr>
-        <w:pStyle w:val="Paragraphedeliste"/>
-        <w:numPr>
-          <w:ilvl w:val="0"/>
-          <w:numId w:val="2"/>
-        </w:numPr>
-        <w:jc w:val="both"/>
-        <w:rPr>
-          <w:sz w:val="24"/>
-          <w:szCs w:val="24"/>
-        </w:rPr>
-      </w:pPr>
-      <w:r>
-        <w:rPr>
-          <w:sz w:val="24"/>
-          <w:szCs w:val="24"/>
-        </w:rPr>
-        <w:t>Diag de cas d’utilisation scénario nominal</w:t>
-      </w:r>
-      <w:r>
-        <w:rPr>
-          <w:sz w:val="24"/>
-          <w:szCs w:val="24"/>
-        </w:rPr>
-        <w:t xml:space="preserve"> (il y a un seul scénario nominal pour chaque cas.. c’est celui ou tout va bien.. les autres </w:t>
-      </w:r>
-      <w:proofErr w:type="spellStart"/>
-      <w:r>
-        <w:rPr>
-          <w:sz w:val="24"/>
-          <w:szCs w:val="24"/>
-        </w:rPr>
-        <w:t>scénari</w:t>
-      </w:r>
-      <w:proofErr w:type="spellEnd"/>
-      <w:r>
-        <w:rPr>
           <w:sz w:val="24"/>
           <w:szCs w:val="24"/>
         </w:rPr>
         <w:t xml:space="preserve"> </w:t>
       </w:r>
-      <w:r>
-        <w:rPr>
-          <w:sz w:val="24"/>
-          <w:szCs w:val="24"/>
-        </w:rPr>
-        <w:t xml:space="preserve">alternatifs </w:t>
-      </w:r>
-      <w:r>
-        <w:rPr>
-          <w:sz w:val="24"/>
-          <w:szCs w:val="24"/>
-        </w:rPr>
-        <w:t>sont les échecs)</w:t>
-      </w:r>
-    </w:p>
-    <w:p>
-      <w:pPr>
-        <w:pStyle w:val="Paragraphedeliste"/>
-        <w:numPr>
-          <w:ilvl w:val="0"/>
-          <w:numId w:val="2"/>
-        </w:numPr>
-        <w:jc w:val="both"/>
-        <w:rPr>
-          <w:sz w:val="24"/>
-          <w:szCs w:val="24"/>
-        </w:rPr>
-      </w:pPr>
-      <w:r>
-        <w:rPr>
-          <w:sz w:val="24"/>
-          <w:szCs w:val="24"/>
-        </w:rPr>
-        <w:t xml:space="preserve">Diag de cas d’utilisation </w:t>
-      </w:r>
-    </w:p>
-    <w:p>
-      <w:pPr>
-        <w:pStyle w:val="Paragraphedeliste"/>
-        <w:numPr>
-          <w:ilvl w:val="0"/>
-          <w:numId w:val="2"/>
-        </w:numPr>
-        <w:jc w:val="both"/>
-        <w:rPr>
-          <w:sz w:val="24"/>
-          <w:szCs w:val="24"/>
-        </w:rPr>
-      </w:pPr>
-      <w:r>
-        <w:rPr>
-          <w:sz w:val="24"/>
-          <w:szCs w:val="24"/>
-        </w:rPr>
-        <w:t>Décrire le rôle des acteurs (un webmaster, un internaute par ex..)</w:t>
-      </w:r>
-      <w:r>
-        <w:rPr>
-          <w:sz w:val="24"/>
-          <w:szCs w:val="24"/>
-        </w:rPr>
-        <w:t>, on qualifie les acteurs (pas juste un employé ..)</w:t>
-      </w:r>
-    </w:p>
-    <w:p>
-      <w:pPr>
-        <w:ind w:left="720"/>
-        <w:jc w:val="both"/>
-        <w:rPr>
-          <w:sz w:val="24"/>
-          <w:szCs w:val="24"/>
-        </w:rPr>
-      </w:pPr>
-      <w:r>
-        <w:rPr>
-          <w:sz w:val="24"/>
-          <w:szCs w:val="24"/>
-        </w:rPr>
-        <w:t>Ensuite il faudra faire un dictionnaire des données et Glossaire </w:t>
-      </w:r>
-    </w:p>
-    <w:p>
-      <w:pPr>
-        <w:jc w:val="both"/>
-        <w:rPr>
-          <w:sz w:val="24"/>
-          <w:szCs w:val="24"/>
-        </w:rPr>
-      </w:pPr>
-      <w:r>
-        <w:rPr>
-          <w:sz w:val="24"/>
-          <w:szCs w:val="24"/>
-        </w:rPr>
-        <w:t>Dans le cahier de charges : analyse des besoins – fonctionnels/non fonctionnels</w:t>
-      </w:r>
-    </w:p>
-    <w:p>
-      <w:pPr>
-        <w:jc w:val="both"/>
-        <w:rPr>
-          <w:sz w:val="24"/>
-          <w:szCs w:val="24"/>
-        </w:rPr>
-      </w:pPr>
-      <w:r>
-        <w:rPr>
-          <w:sz w:val="24"/>
-          <w:szCs w:val="24"/>
-        </w:rPr>
-        <w:t>Décomposez l’histoire point de vue user en quelques phrase (</w:t>
-      </w:r>
-      <w:proofErr w:type="spellStart"/>
-      <w:r>
-        <w:rPr>
-          <w:sz w:val="24"/>
-          <w:szCs w:val="24"/>
-        </w:rPr>
-        <w:t>usecase</w:t>
-      </w:r>
-      <w:proofErr w:type="spellEnd"/>
-      <w:r>
-        <w:rPr>
-          <w:sz w:val="24"/>
-          <w:szCs w:val="24"/>
-        </w:rPr>
-        <w:t>) avec une POST CONDITION (on repart avec ses articles par ex dans le cas d’un magasin).</w:t>
-      </w:r>
-    </w:p>
-    <w:p>
-      <w:pPr>
-        <w:jc w:val="both"/>
-        <w:rPr>
-          <w:sz w:val="24"/>
-          <w:szCs w:val="24"/>
-        </w:rPr>
-      </w:pPr>
-      <w:r>
-        <w:rPr>
-          <w:sz w:val="24"/>
-          <w:szCs w:val="24"/>
-        </w:rPr>
-        <w:t xml:space="preserve">Faire le scénario nominal (celui </w:t>
-      </w:r>
-      <w:proofErr w:type="spellStart"/>
-      <w:r>
-        <w:rPr>
-          <w:sz w:val="24"/>
-          <w:szCs w:val="24"/>
-        </w:rPr>
-        <w:t>ou</w:t>
-      </w:r>
-      <w:proofErr w:type="spellEnd"/>
-      <w:r>
-        <w:rPr>
-          <w:sz w:val="24"/>
-          <w:szCs w:val="24"/>
-        </w:rPr>
-        <w:t xml:space="preserve"> tout se passe bien)</w:t>
-      </w:r>
-    </w:p>
-    <w:p>
-      <w:pPr>
-        <w:jc w:val="both"/>
-        <w:rPr>
-          <w:sz w:val="24"/>
-          <w:szCs w:val="24"/>
-        </w:rPr>
-      </w:pPr>
-      <w:r>
-        <w:rPr>
-          <w:sz w:val="24"/>
-          <w:szCs w:val="24"/>
-        </w:rPr>
-        <w:t xml:space="preserve">L’utilisateur ajoute ses différents appareils dans le programme. Il donne les canaux RF légaux à l’endroit où il se situe. Le logiciel calcule un plan fréquence et l’assigne en réseau à ses différents appareils. </w:t>
-      </w:r>
-    </w:p>
-    <w:p>
-      <w:pPr>
-        <w:jc w:val="both"/>
-        <w:rPr>
-          <w:sz w:val="24"/>
-          <w:szCs w:val="24"/>
-        </w:rPr>
-      </w:pPr>
-    </w:p>
-    <w:p>
-      <w:pPr>
-        <w:jc w:val="both"/>
-        <w:rPr>
-          <w:sz w:val="24"/>
-          <w:szCs w:val="24"/>
-        </w:rPr>
-      </w:pPr>
-      <w:r>
-        <w:rPr>
-          <w:sz w:val="24"/>
-          <w:szCs w:val="24"/>
-        </w:rPr>
-        <w:t>//// cours</w:t>
-      </w:r>
-    </w:p>
-    <w:p>
-      <w:pPr>
-        <w:jc w:val="both"/>
-        <w:rPr>
-          <w:sz w:val="24"/>
-          <w:szCs w:val="24"/>
-        </w:rPr>
-      </w:pPr>
-    </w:p>
-    <w:p>
-      <w:pPr>
-        <w:jc w:val="both"/>
-        <w:rPr>
-          <w:sz w:val="24"/>
-          <w:szCs w:val="24"/>
-        </w:rPr>
-      </w:pPr>
-      <w:r>
-        <w:rPr>
-          <w:sz w:val="24"/>
-          <w:szCs w:val="24"/>
-        </w:rPr>
-        <w:t xml:space="preserve">En statique, il faut faire le diagramme de classe, package et d’objets (il découle tout deux du diagramme de classe). </w:t>
-      </w:r>
     </w:p>
     <w:sectPr>
-      <w:type w:val="continuous"/>
       <w:pgSz w:w="16838" w:h="11906" w:orient="landscape" w:code="9"/>
       <w:pgMar w:top="720" w:right="720" w:bottom="720" w:left="720" w:header="708" w:footer="708" w:gutter="0"/>
       <w:cols w:space="708"/>
@@ -11003,6 +11021,101 @@
     </w:p>
   </w:endnote>
 </w:endnotes>
+</file>
+
+<file path=word/footer1.xml><?xml version="1.0" encoding="utf-8"?>
+<w:ftr xmlns:wpc="http://schemas.microsoft.com/office/word/2010/wordprocessingCanvas" xmlns:cx="http://schemas.microsoft.com/office/drawing/2014/chartex" xmlns:cx1="http://schemas.microsoft.com/office/drawing/2015/9/8/chartex" xmlns:cx2="http://schemas.microsoft.com/office/drawing/2015/10/21/chartex" xmlns:cx3="http://schemas.microsoft.com/office/drawing/2016/5/9/chartex" xmlns:cx4="http://schemas.microsoft.com/office/drawing/2016/5/10/chartex" xmlns:cx5="http://schemas.microsoft.com/office/drawing/2016/5/11/chartex" xmlns:cx6="http://schemas.microsoft.com/office/drawing/2016/5/12/chartex" xmlns:cx7="http://schemas.microsoft.com/office/drawing/2016/5/13/chartex" xmlns:cx8="http://schemas.microsoft.com/office/drawing/2016/5/14/chartex" xmlns:mc="http://schemas.openxmlformats.org/markup-compatibility/2006" xmlns:aink="http://schemas.microsoft.com/office/drawing/2016/ink" xmlns:am3d="http://schemas.microsoft.com/office/drawing/2017/model3d" xmlns:o="urn:schemas-microsoft-com:office:office" xmlns:oel="http://schemas.microsoft.com/office/2019/extlst" xmlns:r="http://schemas.openxmlformats.org/officeDocument/2006/relationships" xmlns:m="http://schemas.openxmlformats.org/officeDocument/2006/math" xmlns:v="urn:schemas-microsoft-com:vml" xmlns:wp14="http://schemas.microsoft.com/office/word/2010/wordprocessingDrawing" xmlns:wp="http://schemas.openxmlformats.org/drawingml/2006/wordprocessingDrawing" xmlns:w10="urn:schemas-microsoft-com:office:word" xmlns:w="http://schemas.openxmlformats.org/wordprocessingml/2006/main" xmlns:w14="http://schemas.microsoft.com/office/word/2010/wordml" xmlns:w15="http://schemas.microsoft.com/office/word/2012/wordml" xmlns:w16cex="http://schemas.microsoft.com/office/word/2018/wordml/cex" xmlns:w16cid="http://schemas.microsoft.com/office/word/2016/wordml/cid" xmlns:w16="http://schemas.microsoft.com/office/word/2018/wordml" xmlns:w16du="http://schemas.microsoft.com/office/word/2023/wordml/word16du" xmlns:w16sdtdh="http://schemas.microsoft.com/office/word/2020/wordml/sdtdatahash" xmlns:w16se="http://schemas.microsoft.com/office/word/2015/wordml/symex" xmlns:wpg="http://schemas.microsoft.com/office/word/2010/wordprocessingGroup" xmlns:wpi="http://schemas.microsoft.com/office/word/2010/wordprocessingInk" xmlns:wne="http://schemas.microsoft.com/office/word/2006/wordml" xmlns:wps="http://schemas.microsoft.com/office/word/2010/wordprocessingShape" mc:Ignorable="w14 w15 w16se w16cid w16 w16cex w16sdtdh w16du wp14">
+  <w:p>
+    <w:pPr>
+      <w:pStyle w:val="Pieddepage"/>
+      <w:jc w:val="center"/>
+      <w:rPr>
+        <w:color w:val="4472C4" w:themeColor="accent1"/>
+      </w:rPr>
+    </w:pPr>
+    <w:r>
+      <w:rPr>
+        <w:color w:val="4472C4" w:themeColor="accent1"/>
+        <w:lang w:val="fr-FR"/>
+      </w:rPr>
+      <w:t xml:space="preserve">Page </w:t>
+    </w:r>
+    <w:r>
+      <w:rPr>
+        <w:color w:val="4472C4" w:themeColor="accent1"/>
+      </w:rPr>
+      <w:fldChar w:fldCharType="begin"/>
+    </w:r>
+    <w:r>
+      <w:rPr>
+        <w:color w:val="4472C4" w:themeColor="accent1"/>
+      </w:rPr>
+      <w:instrText>PAGE  \* Arabic  \* MERGEFORMAT</w:instrText>
+    </w:r>
+    <w:r>
+      <w:rPr>
+        <w:color w:val="4472C4" w:themeColor="accent1"/>
+      </w:rPr>
+      <w:fldChar w:fldCharType="separate"/>
+    </w:r>
+    <w:r>
+      <w:rPr>
+        <w:color w:val="4472C4" w:themeColor="accent1"/>
+        <w:lang w:val="fr-FR"/>
+      </w:rPr>
+      <w:t>2</w:t>
+    </w:r>
+    <w:r>
+      <w:rPr>
+        <w:color w:val="4472C4" w:themeColor="accent1"/>
+      </w:rPr>
+      <w:fldChar w:fldCharType="end"/>
+    </w:r>
+    <w:r>
+      <w:rPr>
+        <w:color w:val="4472C4" w:themeColor="accent1"/>
+        <w:lang w:val="fr-FR"/>
+      </w:rPr>
+      <w:t xml:space="preserve"> sur </w:t>
+    </w:r>
+    <w:r>
+      <w:rPr>
+        <w:color w:val="4472C4" w:themeColor="accent1"/>
+      </w:rPr>
+      <w:fldChar w:fldCharType="begin"/>
+    </w:r>
+    <w:r>
+      <w:rPr>
+        <w:color w:val="4472C4" w:themeColor="accent1"/>
+      </w:rPr>
+      <w:instrText>NUMPAGES  \* arabe  \* MERGEFORMAT</w:instrText>
+    </w:r>
+    <w:r>
+      <w:rPr>
+        <w:color w:val="4472C4" w:themeColor="accent1"/>
+      </w:rPr>
+      <w:fldChar w:fldCharType="separate"/>
+    </w:r>
+    <w:r>
+      <w:rPr>
+        <w:color w:val="4472C4" w:themeColor="accent1"/>
+        <w:lang w:val="fr-FR"/>
+      </w:rPr>
+      <w:t>2</w:t>
+    </w:r>
+    <w:r>
+      <w:rPr>
+        <w:color w:val="4472C4" w:themeColor="accent1"/>
+      </w:rPr>
+      <w:fldChar w:fldCharType="end"/>
+    </w:r>
+  </w:p>
+  <w:p>
+    <w:pPr>
+      <w:pStyle w:val="Pieddepage"/>
+    </w:pPr>
+  </w:p>
+</w:ftr>
 </file>
 
 <file path=word/footnotes.xml><?xml version="1.0" encoding="utf-8"?>
@@ -13262,7 +13375,766 @@
       <w:color w:val="2F5496" w:themeColor="accent1" w:themeShade="BF"/>
     </w:rPr>
   </w:style>
+  <w:style w:type="paragraph" w:styleId="Sansinterligne">
+    <w:name w:val="No Spacing"/>
+    <w:link w:val="SansinterligneCar"/>
+    <w:uiPriority w:val="1"/>
+    <w:qFormat/>
+    <w:rsid w:val="00961935"/>
+    <w:pPr>
+      <w:spacing w:after="0" w:line="240" w:lineRule="auto"/>
+    </w:pPr>
+    <w:rPr>
+      <w:rFonts w:eastAsiaTheme="minorEastAsia"/>
+      <w:lang w:eastAsia="fr-BE"/>
+    </w:rPr>
+  </w:style>
+  <w:style w:type="character" w:customStyle="1" w:styleId="SansinterligneCar">
+    <w:name w:val="Sans interligne Car"/>
+    <w:basedOn w:val="Policepardfaut"/>
+    <w:link w:val="Sansinterligne"/>
+    <w:uiPriority w:val="1"/>
+    <w:rsid w:val="00961935"/>
+    <w:rPr>
+      <w:rFonts w:eastAsiaTheme="minorEastAsia"/>
+      <w:lang w:eastAsia="fr-BE"/>
+    </w:rPr>
+  </w:style>
 </w:styles>
+</file>
+
+<file path=word/glossary/document.xml><?xml version="1.0" encoding="utf-8"?>
+<w:glossaryDocument xmlns:wpc="http://schemas.microsoft.com/office/word/2010/wordprocessingCanvas" xmlns:cx="http://schemas.microsoft.com/office/drawing/2014/chartex" xmlns:cx1="http://schemas.microsoft.com/office/drawing/2015/9/8/chartex" xmlns:cx2="http://schemas.microsoft.com/office/drawing/2015/10/21/chartex" xmlns:cx3="http://schemas.microsoft.com/office/drawing/2016/5/9/chartex" xmlns:cx4="http://schemas.microsoft.com/office/drawing/2016/5/10/chartex" xmlns:cx5="http://schemas.microsoft.com/office/drawing/2016/5/11/chartex" xmlns:cx6="http://schemas.microsoft.com/office/drawing/2016/5/12/chartex" xmlns:cx7="http://schemas.microsoft.com/office/drawing/2016/5/13/chartex" xmlns:cx8="http://schemas.microsoft.com/office/drawing/2016/5/14/chartex" xmlns:mc="http://schemas.openxmlformats.org/markup-compatibility/2006" xmlns:aink="http://schemas.microsoft.com/office/drawing/2016/ink" xmlns:am3d="http://schemas.microsoft.com/office/drawing/2017/model3d" xmlns:o="urn:schemas-microsoft-com:office:office" xmlns:oel="http://schemas.microsoft.com/office/2019/extlst" xmlns:r="http://schemas.openxmlformats.org/officeDocument/2006/relationships" xmlns:m="http://schemas.openxmlformats.org/officeDocument/2006/math" xmlns:v="urn:schemas-microsoft-com:vml" xmlns:wp14="http://schemas.microsoft.com/office/word/2010/wordprocessingDrawing" xmlns:wp="http://schemas.openxmlformats.org/drawingml/2006/wordprocessingDrawing" xmlns:w10="urn:schemas-microsoft-com:office:word" xmlns:w="http://schemas.openxmlformats.org/wordprocessingml/2006/main" xmlns:w14="http://schemas.microsoft.com/office/word/2010/wordml" xmlns:w15="http://schemas.microsoft.com/office/word/2012/wordml" xmlns:w16cex="http://schemas.microsoft.com/office/word/2018/wordml/cex" xmlns:w16cid="http://schemas.microsoft.com/office/word/2016/wordml/cid" xmlns:w16="http://schemas.microsoft.com/office/word/2018/wordml" xmlns:w16du="http://schemas.microsoft.com/office/word/2023/wordml/word16du" xmlns:w16sdtdh="http://schemas.microsoft.com/office/word/2020/wordml/sdtdatahash" xmlns:w16se="http://schemas.microsoft.com/office/word/2015/wordml/symex" xmlns:wpg="http://schemas.microsoft.com/office/word/2010/wordprocessingGroup" xmlns:wpi="http://schemas.microsoft.com/office/word/2010/wordprocessingInk" xmlns:wne="http://schemas.microsoft.com/office/word/2006/wordml" xmlns:wps="http://schemas.microsoft.com/office/word/2010/wordprocessingShape" mc:Ignorable="w14 w15 w16se w16cid w16 w16cex w16sdtdh w16du wp14">
+  <w:docParts>
+    <w:docPart>
+      <w:docPartPr>
+        <w:name w:val="A1D9E1243E2D4C4490FB5E03009D3AA5"/>
+        <w:category>
+          <w:name w:val="Général"/>
+          <w:gallery w:val="placeholder"/>
+        </w:category>
+        <w:types>
+          <w:type w:val="bbPlcHdr"/>
+        </w:types>
+        <w:behaviors>
+          <w:behavior w:val="content"/>
+        </w:behaviors>
+        <w:guid w:val="{1084CB2F-9382-492B-B13A-F704F567449E}"/>
+      </w:docPartPr>
+      <w:docPartBody>
+        <w:p>
+          <w:pPr>
+            <w:pStyle w:val="A1D9E1243E2D4C4490FB5E03009D3AA5"/>
+          </w:pPr>
+          <w:r>
+            <w:rPr>
+              <w:color w:val="0F4761" w:themeColor="accent1" w:themeShade="BF"/>
+              <w:lang w:val="fr-FR"/>
+            </w:rPr>
+            <w:t>[Nom de la société]</w:t>
+          </w:r>
+        </w:p>
+      </w:docPartBody>
+    </w:docPart>
+    <w:docPart>
+      <w:docPartPr>
+        <w:name w:val="8300E99C7A3C447DB9DE043B8E798D9E"/>
+        <w:category>
+          <w:name w:val="Général"/>
+          <w:gallery w:val="placeholder"/>
+        </w:category>
+        <w:types>
+          <w:type w:val="bbPlcHdr"/>
+        </w:types>
+        <w:behaviors>
+          <w:behavior w:val="content"/>
+        </w:behaviors>
+        <w:guid w:val="{ED71FCDC-D731-4E43-A035-DA7C987003EC}"/>
+      </w:docPartPr>
+      <w:docPartBody>
+        <w:p>
+          <w:pPr>
+            <w:pStyle w:val="8300E99C7A3C447DB9DE043B8E798D9E"/>
+          </w:pPr>
+          <w:r>
+            <w:rPr>
+              <w:rFonts w:asciiTheme="majorHAnsi" w:eastAsiaTheme="majorEastAsia" w:hAnsiTheme="majorHAnsi" w:cstheme="majorBidi"/>
+              <w:color w:val="156082" w:themeColor="accent1"/>
+              <w:sz w:val="88"/>
+              <w:szCs w:val="88"/>
+              <w:lang w:val="fr-FR"/>
+            </w:rPr>
+            <w:t>[Titre du document]</w:t>
+          </w:r>
+        </w:p>
+      </w:docPartBody>
+    </w:docPart>
+    <w:docPart>
+      <w:docPartPr>
+        <w:name w:val="F75EA6CC0188477BBFE76A7B52A6D55E"/>
+        <w:category>
+          <w:name w:val="Général"/>
+          <w:gallery w:val="placeholder"/>
+        </w:category>
+        <w:types>
+          <w:type w:val="bbPlcHdr"/>
+        </w:types>
+        <w:behaviors>
+          <w:behavior w:val="content"/>
+        </w:behaviors>
+        <w:guid w:val="{75BCE948-80BD-4C97-B9A7-733F7338A91F}"/>
+      </w:docPartPr>
+      <w:docPartBody>
+        <w:p>
+          <w:pPr>
+            <w:pStyle w:val="F75EA6CC0188477BBFE76A7B52A6D55E"/>
+          </w:pPr>
+          <w:r>
+            <w:rPr>
+              <w:color w:val="0F4761" w:themeColor="accent1" w:themeShade="BF"/>
+              <w:lang w:val="fr-FR"/>
+            </w:rPr>
+            <w:t>[Sous-titre du document]</w:t>
+          </w:r>
+        </w:p>
+      </w:docPartBody>
+    </w:docPart>
+    <w:docPart>
+      <w:docPartPr>
+        <w:name w:val="20C2E255484E4255B942FD70EFB4633D"/>
+        <w:category>
+          <w:name w:val="Général"/>
+          <w:gallery w:val="placeholder"/>
+        </w:category>
+        <w:types>
+          <w:type w:val="bbPlcHdr"/>
+        </w:types>
+        <w:behaviors>
+          <w:behavior w:val="content"/>
+        </w:behaviors>
+        <w:guid w:val="{35878E7C-EC9C-469E-92D9-66DF7C8B926B}"/>
+      </w:docPartPr>
+      <w:docPartBody>
+        <w:p>
+          <w:pPr>
+            <w:pStyle w:val="20C2E255484E4255B942FD70EFB4633D"/>
+          </w:pPr>
+          <w:r>
+            <w:rPr>
+              <w:color w:val="156082" w:themeColor="accent1"/>
+              <w:sz w:val="28"/>
+              <w:szCs w:val="28"/>
+              <w:lang w:val="fr-FR"/>
+            </w:rPr>
+            <w:t>[Nom de l’auteur]</w:t>
+          </w:r>
+        </w:p>
+      </w:docPartBody>
+    </w:docPart>
+    <w:docPart>
+      <w:docPartPr>
+        <w:name w:val="C14A795B30C14946BA89CD511087CC23"/>
+        <w:category>
+          <w:name w:val="Général"/>
+          <w:gallery w:val="placeholder"/>
+        </w:category>
+        <w:types>
+          <w:type w:val="bbPlcHdr"/>
+        </w:types>
+        <w:behaviors>
+          <w:behavior w:val="content"/>
+        </w:behaviors>
+        <w:guid w:val="{DA28DAE2-D417-4FDA-B127-C0F905B5079C}"/>
+      </w:docPartPr>
+      <w:docPartBody>
+        <w:p>
+          <w:pPr>
+            <w:pStyle w:val="C14A795B30C14946BA89CD511087CC23"/>
+          </w:pPr>
+          <w:r>
+            <w:rPr>
+              <w:color w:val="156082" w:themeColor="accent1"/>
+              <w:sz w:val="28"/>
+              <w:szCs w:val="28"/>
+              <w:lang w:val="fr-FR"/>
+            </w:rPr>
+            <w:t>[Date]</w:t>
+          </w:r>
+        </w:p>
+      </w:docPartBody>
+    </w:docPart>
+  </w:docParts>
+</w:glossaryDocument>
+</file>
+
+<file path=word/glossary/fontTable.xml><?xml version="1.0" encoding="utf-8"?>
+<w:fonts xmlns:mc="http://schemas.openxmlformats.org/markup-compatibility/2006" xmlns:r="http://schemas.openxmlformats.org/officeDocument/2006/relationships" xmlns:w="http://schemas.openxmlformats.org/wordprocessingml/2006/main" xmlns:w14="http://schemas.microsoft.com/office/word/2010/wordml" xmlns:w15="http://schemas.microsoft.com/office/word/2012/wordml" xmlns:w16cex="http://schemas.microsoft.com/office/word/2018/wordml/cex" xmlns:w16cid="http://schemas.microsoft.com/office/word/2016/wordml/cid" xmlns:w16="http://schemas.microsoft.com/office/word/2018/wordml" xmlns:w16du="http://schemas.microsoft.com/office/word/2023/wordml/word16du" xmlns:w16sdtdh="http://schemas.microsoft.com/office/word/2020/wordml/sdtdatahash" xmlns:w16se="http://schemas.microsoft.com/office/word/2015/wordml/symex" mc:Ignorable="w14 w15 w16se w16cid w16 w16cex w16sdtdh w16du">
+  <w:font w:name="Times New Roman">
+    <w:panose1 w:val="02020603050405020304"/>
+    <w:charset w:val="00"/>
+    <w:family w:val="roman"/>
+    <w:pitch w:val="variable"/>
+    <w:sig w:usb0="E0002EFF" w:usb1="C000785B" w:usb2="00000009" w:usb3="00000000" w:csb0="000001FF" w:csb1="00000000"/>
+  </w:font>
+  <w:font w:name="Wingdings">
+    <w:panose1 w:val="05000000000000000000"/>
+    <w:charset w:val="02"/>
+    <w:family w:val="auto"/>
+    <w:pitch w:val="variable"/>
+    <w:sig w:usb0="00000000" w:usb1="10000000" w:usb2="00000000" w:usb3="00000000" w:csb0="80000000" w:csb1="00000000"/>
+  </w:font>
+  <w:font w:name="Calibri">
+    <w:panose1 w:val="020F0502020204030204"/>
+    <w:charset w:val="00"/>
+    <w:family w:val="swiss"/>
+    <w:pitch w:val="variable"/>
+    <w:sig w:usb0="E4002EFF" w:usb1="C200247B" w:usb2="00000009" w:usb3="00000000" w:csb0="000001FF" w:csb1="00000000"/>
+  </w:font>
+  <w:font w:name="Courier New">
+    <w:panose1 w:val="02070309020205020404"/>
+    <w:charset w:val="00"/>
+    <w:family w:val="modern"/>
+    <w:pitch w:val="fixed"/>
+    <w:sig w:usb0="E0002EFF" w:usb1="C0007843" w:usb2="00000009" w:usb3="00000000" w:csb0="000001FF" w:csb1="00000000"/>
+  </w:font>
+  <w:font w:name="Symbol">
+    <w:panose1 w:val="05050102010706020507"/>
+    <w:charset w:val="02"/>
+    <w:family w:val="roman"/>
+    <w:pitch w:val="variable"/>
+    <w:sig w:usb0="00000000" w:usb1="10000000" w:usb2="00000000" w:usb3="00000000" w:csb0="80000000" w:csb1="00000000"/>
+  </w:font>
+  <w:font w:name="Calibri Light">
+    <w:panose1 w:val="020F0302020204030204"/>
+    <w:charset w:val="00"/>
+    <w:family w:val="swiss"/>
+    <w:pitch w:val="variable"/>
+    <w:sig w:usb0="E4002EFF" w:usb1="C200247B" w:usb2="00000009" w:usb3="00000000" w:csb0="000001FF" w:csb1="00000000"/>
+  </w:font>
+  <w:font w:name="Segoe UI">
+    <w:panose1 w:val="020B0502040204020203"/>
+    <w:charset w:val="00"/>
+    <w:family w:val="swiss"/>
+    <w:pitch w:val="variable"/>
+    <w:sig w:usb0="E4002EFF" w:usb1="C000E47F" w:usb2="00000009" w:usb3="00000000" w:csb0="000001FF" w:csb1="00000000"/>
+  </w:font>
+  <w:font w:name="Aptos">
+    <w:charset w:val="00"/>
+    <w:family w:val="swiss"/>
+    <w:pitch w:val="variable"/>
+    <w:sig w:usb0="20000287" w:usb1="00000003" w:usb2="00000000" w:usb3="00000000" w:csb0="0000019F" w:csb1="00000000"/>
+  </w:font>
+  <w:font w:name="Aptos Display">
+    <w:charset w:val="00"/>
+    <w:family w:val="swiss"/>
+    <w:pitch w:val="variable"/>
+    <w:sig w:usb0="20000287" w:usb1="00000003" w:usb2="00000000" w:usb3="00000000" w:csb0="0000019F" w:csb1="00000000"/>
+  </w:font>
+</w:fonts>
+</file>
+
+<file path=word/glossary/settings.xml><?xml version="1.0" encoding="utf-8"?>
+<w:settings xmlns:mc="http://schemas.openxmlformats.org/markup-compatibility/2006" xmlns:o="urn:schemas-microsoft-com:office:office" xmlns:r="http://schemas.openxmlformats.org/officeDocument/2006/relationships" xmlns:m="http://schemas.openxmlformats.org/officeDocument/2006/math" xmlns:v="urn:schemas-microsoft-com:vml" xmlns:w10="urn:schemas-microsoft-com:office:word" xmlns:w="http://schemas.openxmlformats.org/wordprocessingml/2006/main" xmlns:w14="http://schemas.microsoft.com/office/word/2010/wordml" xmlns:w15="http://schemas.microsoft.com/office/word/2012/wordml" xmlns:w16cex="http://schemas.microsoft.com/office/word/2018/wordml/cex" xmlns:w16cid="http://schemas.microsoft.com/office/word/2016/wordml/cid" xmlns:w16="http://schemas.microsoft.com/office/word/2018/wordml" xmlns:w16du="http://schemas.microsoft.com/office/word/2023/wordml/word16du" xmlns:w16sdtdh="http://schemas.microsoft.com/office/word/2020/wordml/sdtdatahash" xmlns:w16se="http://schemas.microsoft.com/office/word/2015/wordml/symex" xmlns:sl="http://schemas.openxmlformats.org/schemaLibrary/2006/main" mc:Ignorable="w14 w15 w16se w16cid w16 w16cex w16sdtdh w16du">
+  <w:view w:val="normal"/>
+  <w:defaultTabStop w:val="708"/>
+  <w:hyphenationZone w:val="425"/>
+  <w:characterSpacingControl w:val="doNotCompress"/>
+  <w:compat>
+    <w:useFELayout/>
+    <w:compatSetting w:name="compatibilityMode" w:uri="http://schemas.microsoft.com/office/word" w:val="15"/>
+    <w:compatSetting w:name="overrideTableStyleFontSizeAndJustification" w:uri="http://schemas.microsoft.com/office/word" w:val="1"/>
+    <w:compatSetting w:name="enableOpenTypeFeatures" w:uri="http://schemas.microsoft.com/office/word" w:val="1"/>
+    <w:compatSetting w:name="doNotFlipMirrorIndents" w:uri="http://schemas.microsoft.com/office/word" w:val="1"/>
+    <w:compatSetting w:name="differentiateMultirowTableHeaders" w:uri="http://schemas.microsoft.com/office/word" w:val="1"/>
+    <w:compatSetting w:name="useWord2013TrackBottomHyphenation" w:uri="http://schemas.microsoft.com/office/word" w:val="0"/>
+  </w:compat>
+  <w:rsids>
+    <w:rsidRoot w:val="00C41843"/>
+    <w:rsid w:val="002D7339"/>
+    <w:rsid w:val="003A7984"/>
+    <w:rsid w:val="009418CF"/>
+    <w:rsid w:val="00C41843"/>
+    <w:rsid w:val="00E8199C"/>
+    <w:rsid w:val="00E900B6"/>
+    <w:rsid w:val="00F3124E"/>
+  </w:rsids>
+  <m:mathPr>
+    <m:mathFont m:val="Cambria Math"/>
+    <m:brkBin m:val="before"/>
+    <m:brkBinSub m:val="--"/>
+    <m:smallFrac m:val="0"/>
+    <m:dispDef/>
+    <m:lMargin m:val="0"/>
+    <m:rMargin m:val="0"/>
+    <m:defJc m:val="centerGroup"/>
+    <m:wrapIndent m:val="1440"/>
+    <m:intLim m:val="subSup"/>
+    <m:naryLim m:val="undOvr"/>
+  </m:mathPr>
+  <w:themeFontLang w:val="fr-BE"/>
+  <w:clrSchemeMapping w:bg1="light1" w:t1="dark1" w:bg2="light2" w:t2="dark2" w:accent1="accent1" w:accent2="accent2" w:accent3="accent3" w:accent4="accent4" w:accent5="accent5" w:accent6="accent6" w:hyperlink="hyperlink" w:followedHyperlink="followedHyperlink"/>
+  <w:decimalSymbol w:val="."/>
+  <w:listSeparator w:val=","/>
+  <w15:chartTrackingRefBased/>
+</w:settings>
+</file>
+
+<file path=word/glossary/styles.xml><?xml version="1.0" encoding="utf-8"?>
+<w:styles xmlns:mc="http://schemas.openxmlformats.org/markup-compatibility/2006" xmlns:r="http://schemas.openxmlformats.org/officeDocument/2006/relationships" xmlns:w="http://schemas.openxmlformats.org/wordprocessingml/2006/main" xmlns:w14="http://schemas.microsoft.com/office/word/2010/wordml" xmlns:w15="http://schemas.microsoft.com/office/word/2012/wordml" xmlns:w16cex="http://schemas.microsoft.com/office/word/2018/wordml/cex" xmlns:w16cid="http://schemas.microsoft.com/office/word/2016/wordml/cid" xmlns:w16="http://schemas.microsoft.com/office/word/2018/wordml" xmlns:w16du="http://schemas.microsoft.com/office/word/2023/wordml/word16du" xmlns:w16sdtdh="http://schemas.microsoft.com/office/word/2020/wordml/sdtdatahash" xmlns:w16se="http://schemas.microsoft.com/office/word/2015/wordml/symex" mc:Ignorable="w14 w15 w16se w16cid w16 w16cex w16sdtdh w16du">
+  <w:docDefaults>
+    <w:rPrDefault>
+      <w:rPr>
+        <w:rFonts w:asciiTheme="minorHAnsi" w:eastAsiaTheme="minorEastAsia" w:hAnsiTheme="minorHAnsi" w:cstheme="minorBidi"/>
+        <w:kern w:val="2"/>
+        <w:sz w:val="24"/>
+        <w:szCs w:val="24"/>
+        <w:lang w:val="fr-BE" w:eastAsia="fr-BE" w:bidi="ar-SA"/>
+        <w14:ligatures w14:val="standardContextual"/>
+      </w:rPr>
+    </w:rPrDefault>
+    <w:pPrDefault>
+      <w:pPr>
+        <w:spacing w:after="160" w:line="278" w:lineRule="auto"/>
+      </w:pPr>
+    </w:pPrDefault>
+  </w:docDefaults>
+  <w:latentStyles w:defLockedState="0" w:defUIPriority="99" w:defSemiHidden="0" w:defUnhideWhenUsed="0" w:defQFormat="0" w:count="376">
+    <w:lsdException w:name="Normal" w:uiPriority="0" w:qFormat="1"/>
+    <w:lsdException w:name="heading 1" w:uiPriority="9" w:qFormat="1"/>
+    <w:lsdException w:name="heading 2" w:semiHidden="1" w:uiPriority="9" w:unhideWhenUsed="1" w:qFormat="1"/>
+    <w:lsdException w:name="heading 3" w:semiHidden="1" w:uiPriority="9" w:unhideWhenUsed="1" w:qFormat="1"/>
+    <w:lsdException w:name="heading 4" w:semiHidden="1" w:uiPriority="9" w:unhideWhenUsed="1" w:qFormat="1"/>
+    <w:lsdException w:name="heading 5" w:semiHidden="1" w:uiPriority="9" w:unhideWhenUsed="1" w:qFormat="1"/>
+    <w:lsdException w:name="heading 6" w:semiHidden="1" w:uiPriority="9" w:unhideWhenUsed="1" w:qFormat="1"/>
+    <w:lsdException w:name="heading 7" w:semiHidden="1" w:uiPriority="9" w:unhideWhenUsed="1" w:qFormat="1"/>
+    <w:lsdException w:name="heading 8" w:semiHidden="1" w:uiPriority="9" w:unhideWhenUsed="1" w:qFormat="1"/>
+    <w:lsdException w:name="heading 9" w:semiHidden="1" w:uiPriority="9" w:unhideWhenUsed="1" w:qFormat="1"/>
+    <w:lsdException w:name="index 1" w:semiHidden="1" w:unhideWhenUsed="1"/>
+    <w:lsdException w:name="index 2" w:semiHidden="1" w:unhideWhenUsed="1"/>
+    <w:lsdException w:name="index 3" w:semiHidden="1" w:unhideWhenUsed="1"/>
+    <w:lsdException w:name="index 4" w:semiHidden="1" w:unhideWhenUsed="1"/>
+    <w:lsdException w:name="index 5" w:semiHidden="1" w:unhideWhenUsed="1"/>
+    <w:lsdException w:name="index 6" w:semiHidden="1" w:unhideWhenUsed="1"/>
+    <w:lsdException w:name="index 7" w:semiHidden="1" w:unhideWhenUsed="1"/>
+    <w:lsdException w:name="index 8" w:semiHidden="1" w:unhideWhenUsed="1"/>
+    <w:lsdException w:name="index 9" w:semiHidden="1" w:unhideWhenUsed="1"/>
+    <w:lsdException w:name="toc 1" w:semiHidden="1" w:uiPriority="39" w:unhideWhenUsed="1"/>
+    <w:lsdException w:name="toc 2" w:semiHidden="1" w:uiPriority="39" w:unhideWhenUsed="1"/>
+    <w:lsdException w:name="toc 3" w:semiHidden="1" w:uiPriority="39" w:unhideWhenUsed="1"/>
+    <w:lsdException w:name="toc 4" w:semiHidden="1" w:uiPriority="39" w:unhideWhenUsed="1"/>
+    <w:lsdException w:name="toc 5" w:semiHidden="1" w:uiPriority="39" w:unhideWhenUsed="1"/>
+    <w:lsdException w:name="toc 6" w:semiHidden="1" w:uiPriority="39" w:unhideWhenUsed="1"/>
+    <w:lsdException w:name="toc 7" w:semiHidden="1" w:uiPriority="39" w:unhideWhenUsed="1"/>
+    <w:lsdException w:name="toc 8" w:semiHidden="1" w:uiPriority="39" w:unhideWhenUsed="1"/>
+    <w:lsdException w:name="toc 9" w:semiHidden="1" w:uiPriority="39" w:unhideWhenUsed="1"/>
+    <w:lsdException w:name="Normal Indent" w:semiHidden="1" w:unhideWhenUsed="1"/>
+    <w:lsdException w:name="footnote text" w:semiHidden="1" w:unhideWhenUsed="1"/>
+    <w:lsdException w:name="annotation text" w:semiHidden="1" w:unhideWhenUsed="1"/>
+    <w:lsdException w:name="header" w:semiHidden="1" w:unhideWhenUsed="1"/>
+    <w:lsdException w:name="footer" w:semiHidden="1" w:unhideWhenUsed="1"/>
+    <w:lsdException w:name="index heading" w:semiHidden="1" w:unhideWhenUsed="1"/>
+    <w:lsdException w:name="caption" w:semiHidden="1" w:uiPriority="35" w:unhideWhenUsed="1" w:qFormat="1"/>
+    <w:lsdException w:name="table of figures" w:semiHidden="1" w:unhideWhenUsed="1"/>
+    <w:lsdException w:name="envelope address" w:semiHidden="1" w:unhideWhenUsed="1"/>
+    <w:lsdException w:name="envelope return" w:semiHidden="1" w:unhideWhenUsed="1"/>
+    <w:lsdException w:name="footnote reference" w:semiHidden="1" w:unhideWhenUsed="1"/>
+    <w:lsdException w:name="annotation reference" w:semiHidden="1" w:unhideWhenUsed="1"/>
+    <w:lsdException w:name="line number" w:semiHidden="1" w:unhideWhenUsed="1"/>
+    <w:lsdException w:name="page number" w:semiHidden="1" w:unhideWhenUsed="1"/>
+    <w:lsdException w:name="endnote reference" w:semiHidden="1" w:unhideWhenUsed="1"/>
+    <w:lsdException w:name="endnote text" w:semiHidden="1" w:unhideWhenUsed="1"/>
+    <w:lsdException w:name="table of authorities" w:semiHidden="1" w:unhideWhenUsed="1"/>
+    <w:lsdException w:name="macro" w:semiHidden="1" w:unhideWhenUsed="1"/>
+    <w:lsdException w:name="toa heading" w:semiHidden="1" w:unhideWhenUsed="1"/>
+    <w:lsdException w:name="List" w:semiHidden="1" w:unhideWhenUsed="1"/>
+    <w:lsdException w:name="List Bullet" w:semiHidden="1" w:unhideWhenUsed="1"/>
+    <w:lsdException w:name="List Number" w:semiHidden="1" w:unhideWhenUsed="1"/>
+    <w:lsdException w:name="List 2" w:semiHidden="1" w:unhideWhenUsed="1"/>
+    <w:lsdException w:name="List 3" w:semiHidden="1" w:unhideWhenUsed="1"/>
+    <w:lsdException w:name="List 4" w:semiHidden="1" w:unhideWhenUsed="1"/>
+    <w:lsdException w:name="List 5" w:semiHidden="1" w:unhideWhenUsed="1"/>
+    <w:lsdException w:name="List Bullet 2" w:semiHidden="1" w:unhideWhenUsed="1"/>
+    <w:lsdException w:name="List Bullet 3" w:semiHidden="1" w:unhideWhenUsed="1"/>
+    <w:lsdException w:name="List Bullet 4" w:semiHidden="1" w:unhideWhenUsed="1"/>
+    <w:lsdException w:name="List Bullet 5" w:semiHidden="1" w:unhideWhenUsed="1"/>
+    <w:lsdException w:name="List Number 2" w:semiHidden="1" w:unhideWhenUsed="1"/>
+    <w:lsdException w:name="List Number 3" w:semiHidden="1" w:unhideWhenUsed="1"/>
+    <w:lsdException w:name="List Number 4" w:semiHidden="1" w:unhideWhenUsed="1"/>
+    <w:lsdException w:name="List Number 5" w:semiHidden="1" w:unhideWhenUsed="1"/>
+    <w:lsdException w:name="Title" w:uiPriority="10" w:qFormat="1"/>
+    <w:lsdException w:name="Closing" w:semiHidden="1" w:unhideWhenUsed="1"/>
+    <w:lsdException w:name="Signature" w:semiHidden="1" w:unhideWhenUsed="1"/>
+    <w:lsdException w:name="Default Paragraph Font" w:semiHidden="1" w:uiPriority="1" w:unhideWhenUsed="1"/>
+    <w:lsdException w:name="Body Text" w:semiHidden="1" w:unhideWhenUsed="1"/>
+    <w:lsdException w:name="Body Text Indent" w:semiHidden="1" w:unhideWhenUsed="1"/>
+    <w:lsdException w:name="List Continue" w:semiHidden="1" w:unhideWhenUsed="1"/>
+    <w:lsdException w:name="List Continue 2" w:semiHidden="1" w:unhideWhenUsed="1"/>
+    <w:lsdException w:name="List Continue 3" w:semiHidden="1" w:unhideWhenUsed="1"/>
+    <w:lsdException w:name="List Continue 4" w:semiHidden="1" w:unhideWhenUsed="1"/>
+    <w:lsdException w:name="List Continue 5" w:semiHidden="1" w:unhideWhenUsed="1"/>
+    <w:lsdException w:name="Message Header" w:semiHidden="1" w:unhideWhenUsed="1"/>
+    <w:lsdException w:name="Subtitle" w:uiPriority="11" w:qFormat="1"/>
+    <w:lsdException w:name="Salutation" w:semiHidden="1" w:unhideWhenUsed="1"/>
+    <w:lsdException w:name="Date" w:semiHidden="1" w:unhideWhenUsed="1"/>
+    <w:lsdException w:name="Body Text First Indent" w:semiHidden="1" w:unhideWhenUsed="1"/>
+    <w:lsdException w:name="Body Text First Indent 2" w:semiHidden="1" w:unhideWhenUsed="1"/>
+    <w:lsdException w:name="Note Heading" w:semiHidden="1" w:unhideWhenUsed="1"/>
+    <w:lsdException w:name="Body Text 2" w:semiHidden="1" w:unhideWhenUsed="1"/>
+    <w:lsdException w:name="Body Text 3" w:semiHidden="1" w:unhideWhenUsed="1"/>
+    <w:lsdException w:name="Body Text Indent 2" w:semiHidden="1" w:unhideWhenUsed="1"/>
+    <w:lsdException w:name="Body Text Indent 3" w:semiHidden="1" w:unhideWhenUsed="1"/>
+    <w:lsdException w:name="Block Text" w:semiHidden="1" w:unhideWhenUsed="1"/>
+    <w:lsdException w:name="Hyperlink" w:semiHidden="1" w:unhideWhenUsed="1"/>
+    <w:lsdException w:name="FollowedHyperlink" w:semiHidden="1" w:unhideWhenUsed="1"/>
+    <w:lsdException w:name="Strong" w:uiPriority="22" w:qFormat="1"/>
+    <w:lsdException w:name="Emphasis" w:uiPriority="20" w:qFormat="1"/>
+    <w:lsdException w:name="Document Map" w:semiHidden="1" w:unhideWhenUsed="1"/>
+    <w:lsdException w:name="Plain Text" w:semiHidden="1" w:unhideWhenUsed="1"/>
+    <w:lsdException w:name="E-mail Signature" w:semiHidden="1" w:unhideWhenUsed="1"/>
+    <w:lsdException w:name="HTML Top of Form" w:semiHidden="1" w:unhideWhenUsed="1"/>
+    <w:lsdException w:name="HTML Bottom of Form" w:semiHidden="1" w:unhideWhenUsed="1"/>
+    <w:lsdException w:name="Normal (Web)" w:semiHidden="1" w:unhideWhenUsed="1"/>
+    <w:lsdException w:name="HTML Acronym" w:semiHidden="1" w:unhideWhenUsed="1"/>
+    <w:lsdException w:name="HTML Address" w:semiHidden="1" w:unhideWhenUsed="1"/>
+    <w:lsdException w:name="HTML Cite" w:semiHidden="1" w:unhideWhenUsed="1"/>
+    <w:lsdException w:name="HTML Code" w:semiHidden="1" w:unhideWhenUsed="1"/>
+    <w:lsdException w:name="HTML Definition" w:semiHidden="1" w:unhideWhenUsed="1"/>
+    <w:lsdException w:name="HTML Keyboard" w:semiHidden="1" w:unhideWhenUsed="1"/>
+    <w:lsdException w:name="HTML Preformatted" w:semiHidden="1" w:unhideWhenUsed="1"/>
+    <w:lsdException w:name="HTML Sample" w:semiHidden="1" w:unhideWhenUsed="1"/>
+    <w:lsdException w:name="HTML Typewriter" w:semiHidden="1" w:unhideWhenUsed="1"/>
+    <w:lsdException w:name="HTML Variable" w:semiHidden="1" w:unhideWhenUsed="1"/>
+    <w:lsdException w:name="Normal Table" w:semiHidden="1" w:unhideWhenUsed="1"/>
+    <w:lsdException w:name="annotation subject" w:semiHidden="1" w:unhideWhenUsed="1"/>
+    <w:lsdException w:name="No List" w:semiHidden="1" w:unhideWhenUsed="1"/>
+    <w:lsdException w:name="Outline List 1" w:semiHidden="1" w:unhideWhenUsed="1"/>
+    <w:lsdException w:name="Outline List 2" w:semiHidden="1" w:unhideWhenUsed="1"/>
+    <w:lsdException w:name="Outline List 3" w:semiHidden="1" w:unhideWhenUsed="1"/>
+    <w:lsdException w:name="Table Simple 1" w:semiHidden="1" w:unhideWhenUsed="1"/>
+    <w:lsdException w:name="Table Simple 2" w:semiHidden="1" w:unhideWhenUsed="1"/>
+    <w:lsdException w:name="Table Simple 3" w:semiHidden="1" w:unhideWhenUsed="1"/>
+    <w:lsdException w:name="Table Classic 1" w:semiHidden="1" w:unhideWhenUsed="1"/>
+    <w:lsdException w:name="Table Classic 2" w:semiHidden="1" w:unhideWhenUsed="1"/>
+    <w:lsdException w:name="Table Classic 3" w:semiHidden="1" w:unhideWhenUsed="1"/>
+    <w:lsdException w:name="Table Classic 4" w:semiHidden="1" w:unhideWhenUsed="1"/>
+    <w:lsdException w:name="Table Colorful 1" w:semiHidden="1" w:unhideWhenUsed="1"/>
+    <w:lsdException w:name="Table Colorful 2" w:semiHidden="1" w:unhideWhenUsed="1"/>
+    <w:lsdException w:name="Table Colorful 3" w:semiHidden="1" w:unhideWhenUsed="1"/>
+    <w:lsdException w:name="Table Columns 1" w:semiHidden="1" w:unhideWhenUsed="1"/>
+    <w:lsdException w:name="Table Columns 2" w:semiHidden="1" w:unhideWhenUsed="1"/>
+    <w:lsdException w:name="Table Columns 3" w:semiHidden="1" w:unhideWhenUsed="1"/>
+    <w:lsdException w:name="Table Columns 4" w:semiHidden="1" w:unhideWhenUsed="1"/>
+    <w:lsdException w:name="Table Columns 5" w:semiHidden="1" w:unhideWhenUsed="1"/>
+    <w:lsdException w:name="Table Grid 1" w:semiHidden="1" w:unhideWhenUsed="1"/>
+    <w:lsdException w:name="Table Grid 2" w:semiHidden="1" w:unhideWhenUsed="1"/>
+    <w:lsdException w:name="Table Grid 3" w:semiHidden="1" w:unhideWhenUsed="1"/>
+    <w:lsdException w:name="Table Grid 4" w:semiHidden="1" w:unhideWhenUsed="1"/>
+    <w:lsdException w:name="Table Grid 5" w:semiHidden="1" w:unhideWhenUsed="1"/>
+    <w:lsdException w:name="Table Grid 6" w:semiHidden="1" w:unhideWhenUsed="1"/>
+    <w:lsdException w:name="Table Grid 7" w:semiHidden="1" w:unhideWhenUsed="1"/>
+    <w:lsdException w:name="Table Grid 8" w:semiHidden="1" w:unhideWhenUsed="1"/>
+    <w:lsdException w:name="Table List 1" w:semiHidden="1" w:unhideWhenUsed="1"/>
+    <w:lsdException w:name="Table List 2" w:semiHidden="1" w:unhideWhenUsed="1"/>
+    <w:lsdException w:name="Table List 3" w:semiHidden="1" w:unhideWhenUsed="1"/>
+    <w:lsdException w:name="Table List 4" w:semiHidden="1" w:unhideWhenUsed="1"/>
+    <w:lsdException w:name="Table List 5" w:semiHidden="1" w:unhideWhenUsed="1"/>
+    <w:lsdException w:name="Table List 6" w:semiHidden="1" w:unhideWhenUsed="1"/>
+    <w:lsdException w:name="Table List 7" w:semiHidden="1" w:unhideWhenUsed="1"/>
+    <w:lsdException w:name="Table List 8" w:semiHidden="1" w:unhideWhenUsed="1"/>
+    <w:lsdException w:name="Table 3D effects 1" w:semiHidden="1" w:unhideWhenUsed="1"/>
+    <w:lsdException w:name="Table 3D effects 2" w:semiHidden="1" w:unhideWhenUsed="1"/>
+    <w:lsdException w:name="Table 3D effects 3" w:semiHidden="1" w:unhideWhenUsed="1"/>
+    <w:lsdException w:name="Table Contemporary" w:semiHidden="1" w:unhideWhenUsed="1"/>
+    <w:lsdException w:name="Table Elegant" w:semiHidden="1" w:unhideWhenUsed="1"/>
+    <w:lsdException w:name="Table Professional" w:semiHidden="1" w:unhideWhenUsed="1"/>
+    <w:lsdException w:name="Table Subtle 1" w:semiHidden="1" w:unhideWhenUsed="1"/>
+    <w:lsdException w:name="Table Subtle 2" w:semiHidden="1" w:unhideWhenUsed="1"/>
+    <w:lsdException w:name="Table Web 1" w:semiHidden="1" w:unhideWhenUsed="1"/>
+    <w:lsdException w:name="Table Web 2" w:semiHidden="1" w:unhideWhenUsed="1"/>
+    <w:lsdException w:name="Table Web 3" w:semiHidden="1" w:unhideWhenUsed="1"/>
+    <w:lsdException w:name="Balloon Text" w:semiHidden="1" w:unhideWhenUsed="1"/>
+    <w:lsdException w:name="Table Grid" w:uiPriority="39"/>
+    <w:lsdException w:name="Table Theme" w:semiHidden="1" w:unhideWhenUsed="1"/>
+    <w:lsdException w:name="Placeholder Text" w:semiHidden="1"/>
+    <w:lsdException w:name="No Spacing" w:uiPriority="1" w:qFormat="1"/>
+    <w:lsdException w:name="Light Shading" w:uiPriority="60"/>
+    <w:lsdException w:name="Light List" w:uiPriority="61"/>
+    <w:lsdException w:name="Light Grid" w:uiPriority="62"/>
+    <w:lsdException w:name="Medium Shading 1" w:uiPriority="63"/>
+    <w:lsdException w:name="Medium Shading 2" w:uiPriority="64"/>
+    <w:lsdException w:name="Medium List 1" w:uiPriority="65"/>
+    <w:lsdException w:name="Medium List 2" w:uiPriority="66"/>
+    <w:lsdException w:name="Medium Grid 1" w:uiPriority="67"/>
+    <w:lsdException w:name="Medium Grid 2" w:uiPriority="68"/>
+    <w:lsdException w:name="Medium Grid 3" w:uiPriority="69"/>
+    <w:lsdException w:name="Dark List" w:uiPriority="70"/>
+    <w:lsdException w:name="Colorful Shading" w:uiPriority="71"/>
+    <w:lsdException w:name="Colorful List" w:uiPriority="72"/>
+    <w:lsdException w:name="Colorful Grid" w:uiPriority="73"/>
+    <w:lsdException w:name="Light Shading Accent 1" w:uiPriority="60"/>
+    <w:lsdException w:name="Light List Accent 1" w:uiPriority="61"/>
+    <w:lsdException w:name="Light Grid Accent 1" w:uiPriority="62"/>
+    <w:lsdException w:name="Medium Shading 1 Accent 1" w:uiPriority="63"/>
+    <w:lsdException w:name="Medium Shading 2 Accent 1" w:uiPriority="64"/>
+    <w:lsdException w:name="Medium List 1 Accent 1" w:uiPriority="65"/>
+    <w:lsdException w:name="Revision" w:semiHidden="1"/>
+    <w:lsdException w:name="List Paragraph" w:uiPriority="34" w:qFormat="1"/>
+    <w:lsdException w:name="Quote" w:uiPriority="29" w:qFormat="1"/>
+    <w:lsdException w:name="Intense Quote" w:uiPriority="30" w:qFormat="1"/>
+    <w:lsdException w:name="Medium List 2 Accent 1" w:uiPriority="66"/>
+    <w:lsdException w:name="Medium Grid 1 Accent 1" w:uiPriority="67"/>
+    <w:lsdException w:name="Medium Grid 2 Accent 1" w:uiPriority="68"/>
+    <w:lsdException w:name="Medium Grid 3 Accent 1" w:uiPriority="69"/>
+    <w:lsdException w:name="Dark List Accent 1" w:uiPriority="70"/>
+    <w:lsdException w:name="Colorful Shading Accent 1" w:uiPriority="71"/>
+    <w:lsdException w:name="Colorful List Accent 1" w:uiPriority="72"/>
+    <w:lsdException w:name="Colorful Grid Accent 1" w:uiPriority="73"/>
+    <w:lsdException w:name="Light Shading Accent 2" w:uiPriority="60"/>
+    <w:lsdException w:name="Light List Accent 2" w:uiPriority="61"/>
+    <w:lsdException w:name="Light Grid Accent 2" w:uiPriority="62"/>
+    <w:lsdException w:name="Medium Shading 1 Accent 2" w:uiPriority="63"/>
+    <w:lsdException w:name="Medium Shading 2 Accent 2" w:uiPriority="64"/>
+    <w:lsdException w:name="Medium List 1 Accent 2" w:uiPriority="65"/>
+    <w:lsdException w:name="Medium List 2 Accent 2" w:uiPriority="66"/>
+    <w:lsdException w:name="Medium Grid 1 Accent 2" w:uiPriority="67"/>
+    <w:lsdException w:name="Medium Grid 2 Accent 2" w:uiPriority="68"/>
+    <w:lsdException w:name="Medium Grid 3 Accent 2" w:uiPriority="69"/>
+    <w:lsdException w:name="Dark List Accent 2" w:uiPriority="70"/>
+    <w:lsdException w:name="Colorful Shading Accent 2" w:uiPriority="71"/>
+    <w:lsdException w:name="Colorful List Accent 2" w:uiPriority="72"/>
+    <w:lsdException w:name="Colorful Grid Accent 2" w:uiPriority="73"/>
+    <w:lsdException w:name="Light Shading Accent 3" w:uiPriority="60"/>
+    <w:lsdException w:name="Light List Accent 3" w:uiPriority="61"/>
+    <w:lsdException w:name="Light Grid Accent 3" w:uiPriority="62"/>
+    <w:lsdException w:name="Medium Shading 1 Accent 3" w:uiPriority="63"/>
+    <w:lsdException w:name="Medium Shading 2 Accent 3" w:uiPriority="64"/>
+    <w:lsdException w:name="Medium List 1 Accent 3" w:uiPriority="65"/>
+    <w:lsdException w:name="Medium List 2 Accent 3" w:uiPriority="66"/>
+    <w:lsdException w:name="Medium Grid 1 Accent 3" w:uiPriority="67"/>
+    <w:lsdException w:name="Medium Grid 2 Accent 3" w:uiPriority="68"/>
+    <w:lsdException w:name="Medium Grid 3 Accent 3" w:uiPriority="69"/>
+    <w:lsdException w:name="Dark List Accent 3" w:uiPriority="70"/>
+    <w:lsdException w:name="Colorful Shading Accent 3" w:uiPriority="71"/>
+    <w:lsdException w:name="Colorful List Accent 3" w:uiPriority="72"/>
+    <w:lsdException w:name="Colorful Grid Accent 3" w:uiPriority="73"/>
+    <w:lsdException w:name="Light Shading Accent 4" w:uiPriority="60"/>
+    <w:lsdException w:name="Light List Accent 4" w:uiPriority="61"/>
+    <w:lsdException w:name="Light Grid Accent 4" w:uiPriority="62"/>
+    <w:lsdException w:name="Medium Shading 1 Accent 4" w:uiPriority="63"/>
+    <w:lsdException w:name="Medium Shading 2 Accent 4" w:uiPriority="64"/>
+    <w:lsdException w:name="Medium List 1 Accent 4" w:uiPriority="65"/>
+    <w:lsdException w:name="Medium List 2 Accent 4" w:uiPriority="66"/>
+    <w:lsdException w:name="Medium Grid 1 Accent 4" w:uiPriority="67"/>
+    <w:lsdException w:name="Medium Grid 2 Accent 4" w:uiPriority="68"/>
+    <w:lsdException w:name="Medium Grid 3 Accent 4" w:uiPriority="69"/>
+    <w:lsdException w:name="Dark List Accent 4" w:uiPriority="70"/>
+    <w:lsdException w:name="Colorful Shading Accent 4" w:uiPriority="71"/>
+    <w:lsdException w:name="Colorful List Accent 4" w:uiPriority="72"/>
+    <w:lsdException w:name="Colorful Grid Accent 4" w:uiPriority="73"/>
+    <w:lsdException w:name="Light Shading Accent 5" w:uiPriority="60"/>
+    <w:lsdException w:name="Light List Accent 5" w:uiPriority="61"/>
+    <w:lsdException w:name="Light Grid Accent 5" w:uiPriority="62"/>
+    <w:lsdException w:name="Medium Shading 1 Accent 5" w:uiPriority="63"/>
+    <w:lsdException w:name="Medium Shading 2 Accent 5" w:uiPriority="64"/>
+    <w:lsdException w:name="Medium List 1 Accent 5" w:uiPriority="65"/>
+    <w:lsdException w:name="Medium List 2 Accent 5" w:uiPriority="66"/>
+    <w:lsdException w:name="Medium Grid 1 Accent 5" w:uiPriority="67"/>
+    <w:lsdException w:name="Medium Grid 2 Accent 5" w:uiPriority="68"/>
+    <w:lsdException w:name="Medium Grid 3 Accent 5" w:uiPriority="69"/>
+    <w:lsdException w:name="Dark List Accent 5" w:uiPriority="70"/>
+    <w:lsdException w:name="Colorful Shading Accent 5" w:uiPriority="71"/>
+    <w:lsdException w:name="Colorful List Accent 5" w:uiPriority="72"/>
+    <w:lsdException w:name="Colorful Grid Accent 5" w:uiPriority="73"/>
+    <w:lsdException w:name="Light Shading Accent 6" w:uiPriority="60"/>
+    <w:lsdException w:name="Light List Accent 6" w:uiPriority="61"/>
+    <w:lsdException w:name="Light Grid Accent 6" w:uiPriority="62"/>
+    <w:lsdException w:name="Medium Shading 1 Accent 6" w:uiPriority="63"/>
+    <w:lsdException w:name="Medium Shading 2 Accent 6" w:uiPriority="64"/>
+    <w:lsdException w:name="Medium List 1 Accent 6" w:uiPriority="65"/>
+    <w:lsdException w:name="Medium List 2 Accent 6" w:uiPriority="66"/>
+    <w:lsdException w:name="Medium Grid 1 Accent 6" w:uiPriority="67"/>
+    <w:lsdException w:name="Medium Grid 2 Accent 6" w:uiPriority="68"/>
+    <w:lsdException w:name="Medium Grid 3 Accent 6" w:uiPriority="69"/>
+    <w:lsdException w:name="Dark List Accent 6" w:uiPriority="70"/>
+    <w:lsdException w:name="Colorful Shading Accent 6" w:uiPriority="71"/>
+    <w:lsdException w:name="Colorful List Accent 6" w:uiPriority="72"/>
+    <w:lsdException w:name="Colorful Grid Accent 6" w:uiPriority="73"/>
+    <w:lsdException w:name="Subtle Emphasis" w:uiPriority="19" w:qFormat="1"/>
+    <w:lsdException w:name="Intense Emphasis" w:uiPriority="21" w:qFormat="1"/>
+    <w:lsdException w:name="Subtle Reference" w:uiPriority="31" w:qFormat="1"/>
+    <w:lsdException w:name="Intense Reference" w:uiPriority="32" w:qFormat="1"/>
+    <w:lsdException w:name="Book Title" w:uiPriority="33" w:qFormat="1"/>
+    <w:lsdException w:name="Bibliography" w:semiHidden="1" w:uiPriority="37" w:unhideWhenUsed="1"/>
+    <w:lsdException w:name="TOC Heading" w:semiHidden="1" w:uiPriority="39" w:unhideWhenUsed="1" w:qFormat="1"/>
+    <w:lsdException w:name="Plain Table 1" w:uiPriority="41"/>
+    <w:lsdException w:name="Plain Table 2" w:uiPriority="42"/>
+    <w:lsdException w:name="Plain Table 3" w:uiPriority="43"/>
+    <w:lsdException w:name="Plain Table 4" w:uiPriority="44"/>
+    <w:lsdException w:name="Plain Table 5" w:uiPriority="45"/>
+    <w:lsdException w:name="Grid Table Light" w:uiPriority="40"/>
+    <w:lsdException w:name="Grid Table 1 Light" w:uiPriority="46"/>
+    <w:lsdException w:name="Grid Table 2" w:uiPriority="47"/>
+    <w:lsdException w:name="Grid Table 3" w:uiPriority="48"/>
+    <w:lsdException w:name="Grid Table 4" w:uiPriority="49"/>
+    <w:lsdException w:name="Grid Table 5 Dark" w:uiPriority="50"/>
+    <w:lsdException w:name="Grid Table 6 Colorful" w:uiPriority="51"/>
+    <w:lsdException w:name="Grid Table 7 Colorful" w:uiPriority="52"/>
+    <w:lsdException w:name="Grid Table 1 Light Accent 1" w:uiPriority="46"/>
+    <w:lsdException w:name="Grid Table 2 Accent 1" w:uiPriority="47"/>
+    <w:lsdException w:name="Grid Table 3 Accent 1" w:uiPriority="48"/>
+    <w:lsdException w:name="Grid Table 4 Accent 1" w:uiPriority="49"/>
+    <w:lsdException w:name="Grid Table 5 Dark Accent 1" w:uiPriority="50"/>
+    <w:lsdException w:name="Grid Table 6 Colorful Accent 1" w:uiPriority="51"/>
+    <w:lsdException w:name="Grid Table 7 Colorful Accent 1" w:uiPriority="52"/>
+    <w:lsdException w:name="Grid Table 1 Light Accent 2" w:uiPriority="46"/>
+    <w:lsdException w:name="Grid Table 2 Accent 2" w:uiPriority="47"/>
+    <w:lsdException w:name="Grid Table 3 Accent 2" w:uiPriority="48"/>
+    <w:lsdException w:name="Grid Table 4 Accent 2" w:uiPriority="49"/>
+    <w:lsdException w:name="Grid Table 5 Dark Accent 2" w:uiPriority="50"/>
+    <w:lsdException w:name="Grid Table 6 Colorful Accent 2" w:uiPriority="51"/>
+    <w:lsdException w:name="Grid Table 7 Colorful Accent 2" w:uiPriority="52"/>
+    <w:lsdException w:name="Grid Table 1 Light Accent 3" w:uiPriority="46"/>
+    <w:lsdException w:name="Grid Table 2 Accent 3" w:uiPriority="47"/>
+    <w:lsdException w:name="Grid Table 3 Accent 3" w:uiPriority="48"/>
+    <w:lsdException w:name="Grid Table 4 Accent 3" w:uiPriority="49"/>
+    <w:lsdException w:name="Grid Table 5 Dark Accent 3" w:uiPriority="50"/>
+    <w:lsdException w:name="Grid Table 6 Colorful Accent 3" w:uiPriority="51"/>
+    <w:lsdException w:name="Grid Table 7 Colorful Accent 3" w:uiPriority="52"/>
+    <w:lsdException w:name="Grid Table 1 Light Accent 4" w:uiPriority="46"/>
+    <w:lsdException w:name="Grid Table 2 Accent 4" w:uiPriority="47"/>
+    <w:lsdException w:name="Grid Table 3 Accent 4" w:uiPriority="48"/>
+    <w:lsdException w:name="Grid Table 4 Accent 4" w:uiPriority="49"/>
+    <w:lsdException w:name="Grid Table 5 Dark Accent 4" w:uiPriority="50"/>
+    <w:lsdException w:name="Grid Table 6 Colorful Accent 4" w:uiPriority="51"/>
+    <w:lsdException w:name="Grid Table 7 Colorful Accent 4" w:uiPriority="52"/>
+    <w:lsdException w:name="Grid Table 1 Light Accent 5" w:uiPriority="46"/>
+    <w:lsdException w:name="Grid Table 2 Accent 5" w:uiPriority="47"/>
+    <w:lsdException w:name="Grid Table 3 Accent 5" w:uiPriority="48"/>
+    <w:lsdException w:name="Grid Table 4 Accent 5" w:uiPriority="49"/>
+    <w:lsdException w:name="Grid Table 5 Dark Accent 5" w:uiPriority="50"/>
+    <w:lsdException w:name="Grid Table 6 Colorful Accent 5" w:uiPriority="51"/>
+    <w:lsdException w:name="Grid Table 7 Colorful Accent 5" w:uiPriority="52"/>
+    <w:lsdException w:name="Grid Table 1 Light Accent 6" w:uiPriority="46"/>
+    <w:lsdException w:name="Grid Table 2 Accent 6" w:uiPriority="47"/>
+    <w:lsdException w:name="Grid Table 3 Accent 6" w:uiPriority="48"/>
+    <w:lsdException w:name="Grid Table 4 Accent 6" w:uiPriority="49"/>
+    <w:lsdException w:name="Grid Table 5 Dark Accent 6" w:uiPriority="50"/>
+    <w:lsdException w:name="Grid Table 6 Colorful Accent 6" w:uiPriority="51"/>
+    <w:lsdException w:name="Grid Table 7 Colorful Accent 6" w:uiPriority="52"/>
+    <w:lsdException w:name="List Table 1 Light" w:uiPriority="46"/>
+    <w:lsdException w:name="List Table 2" w:uiPriority="47"/>
+    <w:lsdException w:name="List Table 3" w:uiPriority="48"/>
+    <w:lsdException w:name="List Table 4" w:uiPriority="49"/>
+    <w:lsdException w:name="List Table 5 Dark" w:uiPriority="50"/>
+    <w:lsdException w:name="List Table 6 Colorful" w:uiPriority="51"/>
+    <w:lsdException w:name="List Table 7 Colorful" w:uiPriority="52"/>
+    <w:lsdException w:name="List Table 1 Light Accent 1" w:uiPriority="46"/>
+    <w:lsdException w:name="List Table 2 Accent 1" w:uiPriority="47"/>
+    <w:lsdException w:name="List Table 3 Accent 1" w:uiPriority="48"/>
+    <w:lsdException w:name="List Table 4 Accent 1" w:uiPriority="49"/>
+    <w:lsdException w:name="List Table 5 Dark Accent 1" w:uiPriority="50"/>
+    <w:lsdException w:name="List Table 6 Colorful Accent 1" w:uiPriority="51"/>
+    <w:lsdException w:name="List Table 7 Colorful Accent 1" w:uiPriority="52"/>
+    <w:lsdException w:name="List Table 1 Light Accent 2" w:uiPriority="46"/>
+    <w:lsdException w:name="List Table 2 Accent 2" w:uiPriority="47"/>
+    <w:lsdException w:name="List Table 3 Accent 2" w:uiPriority="48"/>
+    <w:lsdException w:name="List Table 4 Accent 2" w:uiPriority="49"/>
+    <w:lsdException w:name="List Table 5 Dark Accent 2" w:uiPriority="50"/>
+    <w:lsdException w:name="List Table 6 Colorful Accent 2" w:uiPriority="51"/>
+    <w:lsdException w:name="List Table 7 Colorful Accent 2" w:uiPriority="52"/>
+    <w:lsdException w:name="List Table 1 Light Accent 3" w:uiPriority="46"/>
+    <w:lsdException w:name="List Table 2 Accent 3" w:uiPriority="47"/>
+    <w:lsdException w:name="List Table 3 Accent 3" w:uiPriority="48"/>
+    <w:lsdException w:name="List Table 4 Accent 3" w:uiPriority="49"/>
+    <w:lsdException w:name="List Table 5 Dark Accent 3" w:uiPriority="50"/>
+    <w:lsdException w:name="List Table 6 Colorful Accent 3" w:uiPriority="51"/>
+    <w:lsdException w:name="List Table 7 Colorful Accent 3" w:uiPriority="52"/>
+    <w:lsdException w:name="List Table 1 Light Accent 4" w:uiPriority="46"/>
+    <w:lsdException w:name="List Table 2 Accent 4" w:uiPriority="47"/>
+    <w:lsdException w:name="List Table 3 Accent 4" w:uiPriority="48"/>
+    <w:lsdException w:name="List Table 4 Accent 4" w:uiPriority="49"/>
+    <w:lsdException w:name="List Table 5 Dark Accent 4" w:uiPriority="50"/>
+    <w:lsdException w:name="List Table 6 Colorful Accent 4" w:uiPriority="51"/>
+    <w:lsdException w:name="List Table 7 Colorful Accent 4" w:uiPriority="52"/>
+    <w:lsdException w:name="List Table 1 Light Accent 5" w:uiPriority="46"/>
+    <w:lsdException w:name="List Table 2 Accent 5" w:uiPriority="47"/>
+    <w:lsdException w:name="List Table 3 Accent 5" w:uiPriority="48"/>
+    <w:lsdException w:name="List Table 4 Accent 5" w:uiPriority="49"/>
+    <w:lsdException w:name="List Table 5 Dark Accent 5" w:uiPriority="50"/>
+    <w:lsdException w:name="List Table 6 Colorful Accent 5" w:uiPriority="51"/>
+    <w:lsdException w:name="List Table 7 Colorful Accent 5" w:uiPriority="52"/>
+    <w:lsdException w:name="List Table 1 Light Accent 6" w:uiPriority="46"/>
+    <w:lsdException w:name="List Table 2 Accent 6" w:uiPriority="47"/>
+    <w:lsdException w:name="List Table 3 Accent 6" w:uiPriority="48"/>
+    <w:lsdException w:name="List Table 4 Accent 6" w:uiPriority="49"/>
+    <w:lsdException w:name="List Table 5 Dark Accent 6" w:uiPriority="50"/>
+    <w:lsdException w:name="List Table 6 Colorful Accent 6" w:uiPriority="51"/>
+    <w:lsdException w:name="List Table 7 Colorful Accent 6" w:uiPriority="52"/>
+    <w:lsdException w:name="Mention" w:semiHidden="1" w:unhideWhenUsed="1"/>
+    <w:lsdException w:name="Smart Hyperlink" w:semiHidden="1" w:unhideWhenUsed="1"/>
+    <w:lsdException w:name="Hashtag" w:semiHidden="1" w:unhideWhenUsed="1"/>
+    <w:lsdException w:name="Unresolved Mention" w:semiHidden="1" w:unhideWhenUsed="1"/>
+    <w:lsdException w:name="Smart Link" w:semiHidden="1" w:unhideWhenUsed="1"/>
+  </w:latentStyles>
+  <w:style w:type="paragraph" w:default="1" w:styleId="Normal">
+    <w:name w:val="Normal"/>
+    <w:qFormat/>
+  </w:style>
+  <w:style w:type="character" w:default="1" w:styleId="Policepardfaut">
+    <w:name w:val="Default Paragraph Font"/>
+    <w:uiPriority w:val="1"/>
+    <w:semiHidden/>
+    <w:unhideWhenUsed/>
+  </w:style>
+  <w:style w:type="table" w:default="1" w:styleId="TableauNormal">
+    <w:name w:val="Normal Table"/>
+    <w:uiPriority w:val="99"/>
+    <w:semiHidden/>
+    <w:unhideWhenUsed/>
+    <w:tblPr>
+      <w:tblInd w:w="0" w:type="dxa"/>
+      <w:tblCellMar>
+        <w:top w:w="0" w:type="dxa"/>
+        <w:left w:w="108" w:type="dxa"/>
+        <w:bottom w:w="0" w:type="dxa"/>
+        <w:right w:w="108" w:type="dxa"/>
+      </w:tblCellMar>
+    </w:tblPr>
+  </w:style>
+  <w:style w:type="numbering" w:default="1" w:styleId="Aucuneliste">
+    <w:name w:val="No List"/>
+    <w:uiPriority w:val="99"/>
+    <w:semiHidden/>
+    <w:unhideWhenUsed/>
+  </w:style>
+  <w:style w:type="paragraph" w:customStyle="1" w:styleId="A1D9E1243E2D4C4490FB5E03009D3AA5">
+    <w:name w:val="A1D9E1243E2D4C4490FB5E03009D3AA5"/>
+    <w:rsid w:val="00C41843"/>
+  </w:style>
+  <w:style w:type="paragraph" w:customStyle="1" w:styleId="8300E99C7A3C447DB9DE043B8E798D9E">
+    <w:name w:val="8300E99C7A3C447DB9DE043B8E798D9E"/>
+    <w:rsid w:val="00C41843"/>
+  </w:style>
+  <w:style w:type="paragraph" w:customStyle="1" w:styleId="F75EA6CC0188477BBFE76A7B52A6D55E">
+    <w:name w:val="F75EA6CC0188477BBFE76A7B52A6D55E"/>
+    <w:rsid w:val="00C41843"/>
+  </w:style>
+  <w:style w:type="paragraph" w:customStyle="1" w:styleId="20C2E255484E4255B942FD70EFB4633D">
+    <w:name w:val="20C2E255484E4255B942FD70EFB4633D"/>
+    <w:rsid w:val="00C41843"/>
+  </w:style>
+  <w:style w:type="paragraph" w:customStyle="1" w:styleId="C14A795B30C14946BA89CD511087CC23">
+    <w:name w:val="C14A795B30C14946BA89CD511087CC23"/>
+    <w:rsid w:val="00C41843"/>
+  </w:style>
+</w:styles>
+</file>
+
+<file path=word/glossary/webSettings.xml><?xml version="1.0" encoding="utf-8"?>
+<w:webSettings xmlns:mc="http://schemas.openxmlformats.org/markup-compatibility/2006" xmlns:r="http://schemas.openxmlformats.org/officeDocument/2006/relationships" xmlns:w="http://schemas.openxmlformats.org/wordprocessingml/2006/main" xmlns:w14="http://schemas.microsoft.com/office/word/2010/wordml" xmlns:w15="http://schemas.microsoft.com/office/word/2012/wordml" xmlns:w16cex="http://schemas.microsoft.com/office/word/2018/wordml/cex" xmlns:w16cid="http://schemas.microsoft.com/office/word/2016/wordml/cid" xmlns:w16="http://schemas.microsoft.com/office/word/2018/wordml" xmlns:w16du="http://schemas.microsoft.com/office/word/2023/wordml/word16du" xmlns:w16sdtdh="http://schemas.microsoft.com/office/word/2020/wordml/sdtdatahash" xmlns:w16se="http://schemas.microsoft.com/office/word/2015/wordml/symex" mc:Ignorable="w14 w15 w16se w16cid w16 w16cex w16sdtdh w16du">
+  <w:optimizeForBrowser/>
+  <w:allowPNG/>
+</w:webSettings>
 </file>
 
 <file path=word/theme/theme1.xml><?xml version="1.0" encoding="utf-8"?>
@@ -13561,10 +14433,29 @@
 </file>
 
 <file path=customXml/item1.xml><?xml version="1.0" encoding="utf-8"?>
+<CoverPageProperties xmlns="http://schemas.microsoft.com/office/2006/coverPageProps">
+  <PublishDate>2024-04-14T00:00:00</PublishDate>
+  <Abstract/>
+  <CompanyAddress/>
+  <CompanyPhone/>
+  <CompanyFax/>
+  <CompanyEmail/>
+</CoverPageProperties>
+</file>
+
+<file path=customXml/item2.xml><?xml version="1.0" encoding="utf-8"?>
 <b:Sources xmlns:b="http://schemas.openxmlformats.org/officeDocument/2006/bibliography" xmlns="http://schemas.openxmlformats.org/officeDocument/2006/bibliography" SelectedStyle="\APASixthEditionOfficeOnline.xsl" StyleName="APA" Version="6"/>
 </file>
 
 <file path=customXml/itemProps1.xml><?xml version="1.0" encoding="utf-8"?>
+<ds:datastoreItem xmlns:ds="http://schemas.openxmlformats.org/officeDocument/2006/customXml" ds:itemID="{55AF091B-3C7A-41E3-B477-F2FDAA23CFDA}">
+  <ds:schemaRefs>
+    <ds:schemaRef ds:uri="http://schemas.microsoft.com/office/2006/coverPageProps"/>
+  </ds:schemaRefs>
+</ds:datastoreItem>
+</file>
+
+<file path=customXml/itemProps2.xml><?xml version="1.0" encoding="utf-8"?>
 <ds:datastoreItem xmlns:ds="http://schemas.openxmlformats.org/officeDocument/2006/customXml" ds:itemID="{380BF0F3-8CAA-4F58-A2B2-2A816542EE57}">
   <ds:schemaRefs>
     <ds:schemaRef ds:uri="http://schemas.openxmlformats.org/officeDocument/2006/bibliography"/>

</xml_diff>